<commit_message>
Added some more information on how to modify the getFunction output (generating matrix style calculation of a neural network). getFunction will produce cell operations which are not compatible with matlab coder toolbox, so they need to be eliminated.
</commit_message>
<xml_diff>
--- a/docs/matlab2android/documentation.docx
+++ b/docs/matlab2android/documentation.docx
@@ -3995,18 +3995,8 @@
                                         <w:sz w:val="28"/>
                                         <w:szCs w:val="28"/>
                                       </w:rPr>
-                                      <w:t xml:space="preserve">A quick </w:t>
+                                      <w:t>A quick tutorial</w:t>
                                     </w:r>
-                                    <w:proofErr w:type="spellStart"/>
-                                    <w:r>
-                                      <w:rPr>
-                                        <w:color w:val="404040" w:themeColor="text1" w:themeTint="BF"/>
-                                        <w:sz w:val="28"/>
-                                        <w:szCs w:val="28"/>
-                                      </w:rPr>
-                                      <w:t>tutorial</w:t>
-                                    </w:r>
-                                    <w:proofErr w:type="spellEnd"/>
                                   </w:sdtContent>
                                 </w:sdt>
                               </w:p>
@@ -4102,18 +4092,8 @@
                                   <w:sz w:val="28"/>
                                   <w:szCs w:val="28"/>
                                 </w:rPr>
-                                <w:t xml:space="preserve">A quick </w:t>
+                                <w:t>A quick tutorial</w:t>
                               </w:r>
-                              <w:proofErr w:type="spellStart"/>
-                              <w:r>
-                                <w:rPr>
-                                  <w:color w:val="404040" w:themeColor="text1" w:themeTint="BF"/>
-                                  <w:sz w:val="28"/>
-                                  <w:szCs w:val="28"/>
-                                </w:rPr>
-                                <w:t>tutorial</w:t>
-                              </w:r>
-                              <w:proofErr w:type="spellEnd"/>
                             </w:sdtContent>
                           </w:sdt>
                         </w:p>
@@ -4197,7 +4177,7 @@
           <w:r>
             <w:fldChar w:fldCharType="separate"/>
           </w:r>
-          <w:hyperlink w:anchor="_Toc512536133" w:history="1">
+          <w:hyperlink w:anchor="_Toc516253584" w:history="1">
             <w:r>
               <w:rPr>
                 <w:rStyle w:val="Hyperlink"/>
@@ -4241,7 +4221,7 @@
                 <w:noProof/>
                 <w:webHidden/>
               </w:rPr>
-              <w:instrText xml:space="preserve"> PAGEREF _Toc512536133 \h </w:instrText>
+              <w:instrText xml:space="preserve"> PAGEREF _Toc516253584 \h </w:instrText>
             </w:r>
             <w:r>
               <w:rPr>
@@ -4285,7 +4265,7 @@
               <w:lang w:eastAsia="de-DE"/>
             </w:rPr>
           </w:pPr>
-          <w:hyperlink w:anchor="_Toc512536134" w:history="1">
+          <w:hyperlink w:anchor="_Toc516253585" w:history="1">
             <w:r>
               <w:rPr>
                 <w:rStyle w:val="Hyperlink"/>
@@ -4308,7 +4288,7 @@
                 <w:noProof/>
                 <w:lang w:val="en-US"/>
               </w:rPr>
-              <w:t>Quickstart</w:t>
+              <w:t>QuickStart</w:t>
             </w:r>
             <w:r>
               <w:rPr>
@@ -4329,7 +4309,7 @@
                 <w:noProof/>
                 <w:webHidden/>
               </w:rPr>
-              <w:instrText xml:space="preserve"> PAGEREF _Toc512536134 \h </w:instrText>
+              <w:instrText xml:space="preserve"> PAGEREF _Toc516253585 \h </w:instrText>
             </w:r>
             <w:r>
               <w:rPr>
@@ -4359,6 +4339,8 @@
               <w:fldChar w:fldCharType="end"/>
             </w:r>
           </w:hyperlink>
+          <w:bookmarkStart w:id="0" w:name="_GoBack"/>
+          <w:bookmarkEnd w:id="0"/>
         </w:p>
         <w:p>
           <w:pPr>
@@ -4373,7 +4355,7 @@
               <w:lang w:eastAsia="de-DE"/>
             </w:rPr>
           </w:pPr>
-          <w:hyperlink w:anchor="_Toc512536135" w:history="1">
+          <w:hyperlink w:anchor="_Toc516253586" w:history="1">
             <w:r>
               <w:rPr>
                 <w:rStyle w:val="Hyperlink"/>
@@ -4396,7 +4378,7 @@
                 <w:noProof/>
                 <w:lang w:val="en-US"/>
               </w:rPr>
-              <w:t>Matlab part</w:t>
+              <w:t>MATLAB part</w:t>
             </w:r>
             <w:r>
               <w:rPr>
@@ -4417,7 +4399,7 @@
                 <w:noProof/>
                 <w:webHidden/>
               </w:rPr>
-              <w:instrText xml:space="preserve"> PAGEREF _Toc512536135 \h </w:instrText>
+              <w:instrText xml:space="preserve"> PAGEREF _Toc516253586 \h </w:instrText>
             </w:r>
             <w:r>
               <w:rPr>
@@ -4461,7 +4443,7 @@
               <w:lang w:eastAsia="de-DE"/>
             </w:rPr>
           </w:pPr>
-          <w:hyperlink w:anchor="_Toc512536136" w:history="1">
+          <w:hyperlink w:anchor="_Toc516253587" w:history="1">
             <w:r>
               <w:rPr>
                 <w:rStyle w:val="Hyperlink"/>
@@ -4505,7 +4487,7 @@
                 <w:noProof/>
                 <w:webHidden/>
               </w:rPr>
-              <w:instrText xml:space="preserve"> PAGEREF _Toc512536136 \h </w:instrText>
+              <w:instrText xml:space="preserve"> PAGEREF _Toc516253587 \h </w:instrText>
             </w:r>
             <w:r>
               <w:rPr>
@@ -4549,7 +4531,7 @@
               <w:lang w:eastAsia="de-DE"/>
             </w:rPr>
           </w:pPr>
-          <w:hyperlink w:anchor="_Toc512536137" w:history="1">
+          <w:hyperlink w:anchor="_Toc516253588" w:history="1">
             <w:r>
               <w:rPr>
                 <w:rStyle w:val="Hyperlink"/>
@@ -4593,7 +4575,7 @@
                 <w:noProof/>
                 <w:webHidden/>
               </w:rPr>
-              <w:instrText xml:space="preserve"> PAGEREF _Toc512536137 \h </w:instrText>
+              <w:instrText xml:space="preserve"> PAGEREF _Toc516253588 \h </w:instrText>
             </w:r>
             <w:r>
               <w:rPr>
@@ -4666,7 +4648,7 @@
           <w:lang w:val="en-US"/>
         </w:rPr>
       </w:pPr>
-      <w:bookmarkStart w:id="0" w:name="_Toc512536133"/>
+      <w:bookmarkStart w:id="1" w:name="_Toc516253584"/>
       <w:r>
         <w:rPr>
           <w:lang w:val="en-US"/>
@@ -4674,10 +4656,11 @@
         <w:lastRenderedPageBreak/>
         <w:t>General Information</w:t>
       </w:r>
-      <w:bookmarkEnd w:id="0"/>
+      <w:bookmarkEnd w:id="1"/>
     </w:p>
     <w:p>
       <w:pPr>
+        <w:jc w:val="both"/>
         <w:rPr>
           <w:lang w:val="en-US"/>
         </w:rPr>
@@ -4688,53 +4671,113 @@
         </w:rPr>
         <w:t xml:space="preserve">This document describes how to convert a </w:t>
       </w:r>
-      <w:proofErr w:type="spellStart"/>
-      <w:r>
-        <w:rPr>
-          <w:lang w:val="en-US"/>
-        </w:rPr>
-        <w:t>matlab</w:t>
-      </w:r>
-      <w:proofErr w:type="spellEnd"/>
-      <w:r>
-        <w:rPr>
-          <w:lang w:val="en-US"/>
-        </w:rPr>
-        <w:t xml:space="preserve"> script to a working </w:t>
-      </w:r>
-      <w:proofErr w:type="spellStart"/>
-      <w:r>
-        <w:rPr>
-          <w:lang w:val="en-US"/>
-        </w:rPr>
-        <w:t>c++</w:t>
-      </w:r>
-      <w:proofErr w:type="spellEnd"/>
+      <w:r>
+        <w:rPr>
+          <w:lang w:val="en-US"/>
+        </w:rPr>
+        <w:t>MATLAB</w:t>
+      </w:r>
+      <w:r>
+        <w:rPr>
+          <w:lang w:val="en-US"/>
+        </w:rPr>
+        <w:t xml:space="preserve"> script to a working c++ </w:t>
+      </w:r>
+      <w:r>
+        <w:rPr>
+          <w:lang w:val="en-US"/>
+        </w:rPr>
+        <w:t>source code</w:t>
+      </w:r>
+      <w:r>
+        <w:rPr>
+          <w:lang w:val="en-US"/>
+        </w:rPr>
+        <w:t xml:space="preserve"> to be used in android NDK environment</w:t>
+      </w:r>
+      <w:r>
+        <w:rPr>
+          <w:lang w:val="en-US"/>
+        </w:rPr>
+        <w:t xml:space="preserve"> with JNI</w:t>
+      </w:r>
+      <w:r>
+        <w:rPr>
+          <w:lang w:val="en-US"/>
+        </w:rPr>
+        <w:t>.</w:t>
+      </w:r>
       <w:r>
         <w:rPr>
           <w:lang w:val="en-US"/>
         </w:rPr>
         <w:t xml:space="preserve"> </w:t>
       </w:r>
-      <w:proofErr w:type="spellStart"/>
-      <w:r>
-        <w:rPr>
-          <w:lang w:val="en-US"/>
-        </w:rPr>
-        <w:t>sourcecode</w:t>
-      </w:r>
-      <w:proofErr w:type="spellEnd"/>
-      <w:r>
-        <w:rPr>
-          <w:lang w:val="en-US"/>
-        </w:rPr>
-        <w:t xml:space="preserve"> to be used in android NDK environment</w:t>
-      </w:r>
-      <w:r>
-        <w:rPr>
-          <w:lang w:val="en-US"/>
-        </w:rPr>
-        <w:t xml:space="preserve"> with JNI</w:t>
+      <w:r>
+        <w:rPr>
+          <w:lang w:val="en-US"/>
+        </w:rPr>
+        <w:t>I</w:t>
+      </w:r>
+      <w:r>
+        <w:rPr>
+          <w:lang w:val="en-US"/>
+        </w:rPr>
+        <w:t xml:space="preserve"> will show all steps necessary using a simple filter as an example.</w:t>
+      </w:r>
+      <w:r>
+        <w:rPr>
+          <w:lang w:val="en-US"/>
+        </w:rPr>
+        <w:t xml:space="preserve"> It is assumed the reader has a working </w:t>
+      </w:r>
+      <w:r>
+        <w:rPr>
+          <w:lang w:val="en-US"/>
+        </w:rPr>
+        <w:t>MATLAB</w:t>
+      </w:r>
+      <w:r>
+        <w:rPr>
+          <w:lang w:val="en-US"/>
+        </w:rPr>
+        <w:t xml:space="preserve"> </w:t>
+      </w:r>
+      <w:r>
+        <w:rPr>
+          <w:lang w:val="en-US"/>
+        </w:rPr>
+        <w:t>version</w:t>
+      </w:r>
+      <w:r>
+        <w:rPr>
+          <w:lang w:val="en-US"/>
+        </w:rPr>
+        <w:t xml:space="preserve"> with the </w:t>
+      </w:r>
+      <w:r>
+        <w:rPr>
+          <w:lang w:val="en-US"/>
+        </w:rPr>
+        <w:t>MATLAB</w:t>
+      </w:r>
+      <w:r>
+        <w:rPr>
+          <w:lang w:val="en-US"/>
+        </w:rPr>
+        <w:t xml:space="preserve"> Coder toolbox </w:t>
+      </w:r>
+      <w:r>
+        <w:rPr>
+          <w:lang w:val="en-US"/>
+        </w:rPr>
+        <w:t xml:space="preserve">and Android Studio </w:t>
+      </w:r>
+      <w:r>
+        <w:rPr>
+          <w:lang w:val="en-US"/>
+        </w:rPr>
+        <w:t>installed</w:t>
       </w:r>
       <w:r>
         <w:rPr>
@@ -4746,103 +4789,7 @@
         <w:rPr>
           <w:lang w:val="en-US"/>
         </w:rPr>
-        <w:t xml:space="preserve"> </w:t>
-      </w:r>
-      <w:r>
-        <w:rPr>
-          <w:lang w:val="en-US"/>
-        </w:rPr>
-        <w:t>I</w:t>
-      </w:r>
-      <w:r>
-        <w:rPr>
-          <w:lang w:val="en-US"/>
-        </w:rPr>
-        <w:t xml:space="preserve"> will show all steps necessary using a simple filter as an example.</w:t>
-      </w:r>
-      <w:r>
-        <w:rPr>
-          <w:lang w:val="en-US"/>
-        </w:rPr>
-        <w:t xml:space="preserve"> It is assumed the reader has a working </w:t>
-      </w:r>
-      <w:proofErr w:type="spellStart"/>
-      <w:r>
-        <w:rPr>
-          <w:lang w:val="en-US"/>
-        </w:rPr>
-        <w:t>matlab</w:t>
-      </w:r>
-      <w:proofErr w:type="spellEnd"/>
-      <w:r>
-        <w:rPr>
-          <w:lang w:val="en-US"/>
-        </w:rPr>
-        <w:t xml:space="preserve"> </w:t>
-      </w:r>
-      <w:r>
-        <w:rPr>
-          <w:lang w:val="en-US"/>
-        </w:rPr>
-        <w:t>version</w:t>
-      </w:r>
-      <w:r>
-        <w:rPr>
-          <w:lang w:val="en-US"/>
-        </w:rPr>
-        <w:t xml:space="preserve"> with the </w:t>
-      </w:r>
-      <w:proofErr w:type="spellStart"/>
-      <w:r>
-        <w:rPr>
-          <w:lang w:val="en-US"/>
-        </w:rPr>
-        <w:t>Matlab</w:t>
-      </w:r>
-      <w:proofErr w:type="spellEnd"/>
-      <w:r>
-        <w:rPr>
-          <w:lang w:val="en-US"/>
-        </w:rPr>
-        <w:t xml:space="preserve"> Coder toolbox </w:t>
-      </w:r>
-      <w:r>
-        <w:rPr>
-          <w:lang w:val="en-US"/>
-        </w:rPr>
-        <w:t xml:space="preserve">and Android Studio </w:t>
-      </w:r>
-      <w:r>
-        <w:rPr>
-          <w:lang w:val="en-US"/>
-        </w:rPr>
-        <w:t>installed</w:t>
-      </w:r>
-      <w:r>
-        <w:rPr>
-          <w:lang w:val="en-US"/>
-        </w:rPr>
-        <w:t>.</w:t>
-      </w:r>
-      <w:r>
-        <w:rPr>
-          <w:lang w:val="en-US"/>
-        </w:rPr>
-        <w:t xml:space="preserve"> The key part for android to work with </w:t>
-      </w:r>
-      <w:proofErr w:type="spellStart"/>
-      <w:r>
-        <w:rPr>
-          <w:lang w:val="en-US"/>
-        </w:rPr>
-        <w:t>c++</w:t>
-      </w:r>
-      <w:proofErr w:type="spellEnd"/>
-      <w:r>
-        <w:rPr>
-          <w:lang w:val="en-US"/>
-        </w:rPr>
-        <w:t xml:space="preserve"> code is the NDK (Native Development Kit) which will generate a </w:t>
+        <w:t xml:space="preserve"> The key part for android to work with c++ code is the NDK (Native Development Kit) which will generate a </w:t>
       </w:r>
       <w:r>
         <w:rPr>
@@ -4872,21 +4819,7 @@
         <w:rPr>
           <w:lang w:val="en-US"/>
         </w:rPr>
-        <w:t xml:space="preserve">JNI stands for Java Native Interface. It allows the Java to access native functions of the OS such as DLL in windows or shared library (*.so) when running Linux. </w:t>
-      </w:r>
-      <w:proofErr w:type="gramStart"/>
-      <w:r>
-        <w:rPr>
-          <w:lang w:val="en-US"/>
-        </w:rPr>
-        <w:t>This,</w:t>
-      </w:r>
-      <w:proofErr w:type="gramEnd"/>
-      <w:r>
-        <w:rPr>
-          <w:lang w:val="en-US"/>
-        </w:rPr>
-        <w:t xml:space="preserve"> obviously will break the portability of the Java application unless the libraries are available on all target platforms. Often JNI is used to access code wr</w:t>
+        <w:t>JNI stands for Java Native Interface. It allows the Java to access native functions of the OS such as DLL in windows or shared library (*.so) when running Linux. This, obviously will break the portability of the Java application unless the libraries are available on all target platforms. Often JNI is used to access code wr</w:t>
       </w:r>
       <w:r>
         <w:rPr>
@@ -4913,21 +4846,7 @@
         <w:rPr>
           <w:lang w:val="en-US"/>
         </w:rPr>
-        <w:t xml:space="preserve">The NDK uses </w:t>
-      </w:r>
-      <w:proofErr w:type="spellStart"/>
-      <w:r>
-        <w:rPr>
-          <w:lang w:val="en-US"/>
-        </w:rPr>
-        <w:t>CMake</w:t>
-      </w:r>
-      <w:proofErr w:type="spellEnd"/>
-      <w:r>
-        <w:rPr>
-          <w:lang w:val="en-US"/>
-        </w:rPr>
-        <w:t xml:space="preserve"> as its primary environment</w:t>
+        <w:t>The NDK uses CMake as its primary environment</w:t>
       </w:r>
       <w:r>
         <w:rPr>
@@ -4953,23 +4872,7 @@
             <w:rStyle w:val="Hyperlink"/>
             <w:lang w:val="en-US"/>
           </w:rPr>
-          <w:t xml:space="preserve">MathWorks webinar on </w:t>
-        </w:r>
-        <w:proofErr w:type="spellStart"/>
-        <w:r>
-          <w:rPr>
-            <w:rStyle w:val="Hyperlink"/>
-            <w:lang w:val="en-US"/>
-          </w:rPr>
-          <w:t>Matlab</w:t>
-        </w:r>
-        <w:proofErr w:type="spellEnd"/>
-        <w:r>
-          <w:rPr>
-            <w:rStyle w:val="Hyperlink"/>
-            <w:lang w:val="en-US"/>
-          </w:rPr>
-          <w:t xml:space="preserve"> to iPhone and Android Made Easy is the main source for this document.</w:t>
+          <w:t>MathWorks webinar on Matlab to iPhone and Android Made Easy is the main source for this document.</w:t>
         </w:r>
       </w:hyperlink>
     </w:p>
@@ -4991,19 +4894,18 @@
           <w:lang w:val="en-US"/>
         </w:rPr>
       </w:pPr>
-      <w:bookmarkStart w:id="1" w:name="_Toc512536134"/>
-      <w:proofErr w:type="spellStart"/>
-      <w:r>
-        <w:rPr>
-          <w:lang w:val="en-US"/>
-        </w:rPr>
-        <w:t>Quickstart</w:t>
-      </w:r>
-      <w:bookmarkEnd w:id="1"/>
-      <w:proofErr w:type="spellEnd"/>
+      <w:bookmarkStart w:id="2" w:name="_Toc516253585"/>
+      <w:r>
+        <w:rPr>
+          <w:lang w:val="en-US"/>
+        </w:rPr>
+        <w:t>QuickStart</w:t>
+      </w:r>
+      <w:bookmarkEnd w:id="2"/>
     </w:p>
     <w:p>
       <w:pPr>
+        <w:jc w:val="both"/>
         <w:rPr>
           <w:lang w:val="en-US"/>
         </w:rPr>
@@ -5034,6 +4936,7 @@
           <w:ilvl w:val="0"/>
           <w:numId w:val="2"/>
         </w:numPr>
+        <w:jc w:val="both"/>
         <w:rPr>
           <w:lang w:val="en-US"/>
         </w:rPr>
@@ -5044,33 +4947,17 @@
         </w:rPr>
         <w:t xml:space="preserve">Create a </w:t>
       </w:r>
-      <w:proofErr w:type="spellStart"/>
-      <w:r>
-        <w:rPr>
-          <w:lang w:val="en-US"/>
-        </w:rPr>
-        <w:t>matlab</w:t>
-      </w:r>
-      <w:proofErr w:type="spellEnd"/>
-      <w:r>
-        <w:rPr>
-          <w:lang w:val="en-US"/>
-        </w:rPr>
-        <w:t xml:space="preserve"> function which should be translated to </w:t>
-      </w:r>
-      <w:proofErr w:type="spellStart"/>
-      <w:r>
-        <w:rPr>
-          <w:lang w:val="en-US"/>
-        </w:rPr>
-        <w:t>c++</w:t>
-      </w:r>
-      <w:proofErr w:type="spellEnd"/>
-      <w:r>
-        <w:rPr>
-          <w:lang w:val="en-US"/>
-        </w:rPr>
-        <w:t>.</w:t>
+      <w:r>
+        <w:rPr>
+          <w:lang w:val="en-US"/>
+        </w:rPr>
+        <w:t>MATLAB</w:t>
+      </w:r>
+      <w:r>
+        <w:rPr>
+          <w:lang w:val="en-US"/>
+        </w:rPr>
+        <w:t xml:space="preserve"> function which should be translated to c++.</w:t>
       </w:r>
     </w:p>
     <w:p>
@@ -5080,6 +4967,7 @@
           <w:ilvl w:val="0"/>
           <w:numId w:val="2"/>
         </w:numPr>
+        <w:jc w:val="both"/>
         <w:rPr>
           <w:lang w:val="en-US"/>
         </w:rPr>
@@ -5098,6 +4986,7 @@
           <w:ilvl w:val="0"/>
           <w:numId w:val="2"/>
         </w:numPr>
+        <w:jc w:val="both"/>
         <w:rPr>
           <w:lang w:val="en-US"/>
         </w:rPr>
@@ -5108,14 +4997,12 @@
         </w:rPr>
         <w:t xml:space="preserve">Run </w:t>
       </w:r>
-      <w:proofErr w:type="spellStart"/>
-      <w:r>
-        <w:rPr>
-          <w:lang w:val="en-US"/>
-        </w:rPr>
-        <w:t>matlab</w:t>
-      </w:r>
-      <w:proofErr w:type="spellEnd"/>
+      <w:r>
+        <w:rPr>
+          <w:lang w:val="en-US"/>
+        </w:rPr>
+        <w:t>MATLAB</w:t>
+      </w:r>
       <w:r>
         <w:rPr>
           <w:lang w:val="en-US"/>
@@ -5130,6 +5017,7 @@
           <w:ilvl w:val="1"/>
           <w:numId w:val="2"/>
         </w:numPr>
+        <w:jc w:val="both"/>
         <w:rPr>
           <w:lang w:val="en-US"/>
         </w:rPr>
@@ -5148,6 +5036,7 @@
           <w:ilvl w:val="1"/>
           <w:numId w:val="2"/>
         </w:numPr>
+        <w:jc w:val="both"/>
         <w:rPr>
           <w:lang w:val="en-US"/>
         </w:rPr>
@@ -5166,38 +5055,23 @@
           <w:ilvl w:val="1"/>
           <w:numId w:val="2"/>
         </w:numPr>
-        <w:rPr>
-          <w:lang w:val="en-US"/>
-        </w:rPr>
-      </w:pPr>
-      <w:r>
-        <w:rPr>
-          <w:lang w:val="en-US"/>
-        </w:rPr>
-        <w:t xml:space="preserve">Generate </w:t>
-      </w:r>
-      <w:proofErr w:type="spellStart"/>
-      <w:r>
-        <w:rPr>
-          <w:lang w:val="en-US"/>
-        </w:rPr>
-        <w:t>c++</w:t>
-      </w:r>
-      <w:proofErr w:type="spellEnd"/>
-      <w:r>
-        <w:rPr>
-          <w:lang w:val="en-US"/>
-        </w:rPr>
-        <w:t xml:space="preserve"> </w:t>
-      </w:r>
-      <w:proofErr w:type="spellStart"/>
-      <w:r>
-        <w:rPr>
-          <w:lang w:val="en-US"/>
-        </w:rPr>
-        <w:t>sourcecode</w:t>
-      </w:r>
-      <w:proofErr w:type="spellEnd"/>
+        <w:jc w:val="both"/>
+        <w:rPr>
+          <w:lang w:val="en-US"/>
+        </w:rPr>
+      </w:pPr>
+      <w:r>
+        <w:rPr>
+          <w:lang w:val="en-US"/>
+        </w:rPr>
+        <w:t xml:space="preserve">Generate c++ </w:t>
+      </w:r>
+      <w:r>
+        <w:rPr>
+          <w:lang w:val="en-US"/>
+        </w:rPr>
+        <w:t>source code</w:t>
+      </w:r>
     </w:p>
     <w:p>
       <w:pPr>
@@ -5206,6 +5080,7 @@
           <w:ilvl w:val="0"/>
           <w:numId w:val="2"/>
         </w:numPr>
+        <w:jc w:val="both"/>
         <w:rPr>
           <w:lang w:val="en-US"/>
         </w:rPr>
@@ -5236,6 +5111,7 @@
           <w:ilvl w:val="0"/>
           <w:numId w:val="2"/>
         </w:numPr>
+        <w:jc w:val="both"/>
         <w:rPr>
           <w:lang w:val="en-US"/>
         </w:rPr>
@@ -5246,14 +5122,12 @@
         </w:rPr>
         <w:t xml:space="preserve">Copy the generated </w:t>
       </w:r>
-      <w:proofErr w:type="spellStart"/>
-      <w:r>
-        <w:rPr>
-          <w:lang w:val="en-US"/>
-        </w:rPr>
-        <w:t>sourcecode</w:t>
-      </w:r>
-      <w:proofErr w:type="spellEnd"/>
+      <w:r>
+        <w:rPr>
+          <w:lang w:val="en-US"/>
+        </w:rPr>
+        <w:t>source code</w:t>
+      </w:r>
       <w:r>
         <w:rPr>
           <w:lang w:val="en-US"/>
@@ -5264,21 +5138,7 @@
         <w:rPr>
           <w:lang w:val="en-US"/>
         </w:rPr>
-        <w:t xml:space="preserve"> where the autogenerated .</w:t>
-      </w:r>
-      <w:proofErr w:type="spellStart"/>
-      <w:r>
-        <w:rPr>
-          <w:lang w:val="en-US"/>
-        </w:rPr>
-        <w:t>cpp</w:t>
-      </w:r>
-      <w:proofErr w:type="spellEnd"/>
-      <w:r>
-        <w:rPr>
-          <w:lang w:val="en-US"/>
-        </w:rPr>
-        <w:t xml:space="preserve"> file is located</w:t>
+        <w:t xml:space="preserve"> where the autogenerated .cpp file is located</w:t>
       </w:r>
       <w:r>
         <w:rPr>
@@ -5290,29 +5150,16 @@
     <w:p>
       <w:pPr>
         <w:ind w:left="720"/>
-        <w:rPr>
-          <w:lang w:val="en-US"/>
-        </w:rPr>
-      </w:pPr>
-      <w:r>
-        <w:rPr>
-          <w:lang w:val="en-US"/>
-        </w:rPr>
-        <w:t xml:space="preserve">Note: When compiling on a fresh setup machine Android Studio will ask you to install all tools needed like the NDK and </w:t>
-      </w:r>
-      <w:proofErr w:type="spellStart"/>
-      <w:r>
-        <w:rPr>
-          <w:lang w:val="en-US"/>
-        </w:rPr>
-        <w:t>CMake</w:t>
-      </w:r>
-      <w:proofErr w:type="spellEnd"/>
-      <w:r>
-        <w:rPr>
-          <w:lang w:val="en-US"/>
-        </w:rPr>
-        <w:t xml:space="preserve"> so no manual steps are required for this process.</w:t>
+        <w:jc w:val="both"/>
+        <w:rPr>
+          <w:lang w:val="en-US"/>
+        </w:rPr>
+      </w:pPr>
+      <w:r>
+        <w:rPr>
+          <w:lang w:val="en-US"/>
+        </w:rPr>
+        <w:t>Note: When compiling on a fresh setup machine Android Studio will ask you to install all tools needed like the NDK and CMake so no manual steps are required for this process.</w:t>
       </w:r>
     </w:p>
     <w:p>
@@ -5322,6 +5169,7 @@
           <w:ilvl w:val="0"/>
           <w:numId w:val="2"/>
         </w:numPr>
+        <w:jc w:val="both"/>
         <w:rPr>
           <w:lang w:val="en-US"/>
         </w:rPr>
@@ -5340,6 +5188,7 @@
           <w:ilvl w:val="0"/>
           <w:numId w:val="2"/>
         </w:numPr>
+        <w:jc w:val="both"/>
         <w:rPr>
           <w:lang w:val="en-US"/>
         </w:rPr>
@@ -5350,28 +5199,18 @@
         </w:rPr>
         <w:t xml:space="preserve">Call JNI functions from Java utilizing your shiny </w:t>
       </w:r>
-      <w:proofErr w:type="spellStart"/>
-      <w:r>
-        <w:rPr>
-          <w:lang w:val="en-US"/>
-        </w:rPr>
-        <w:t>matlab</w:t>
-      </w:r>
-      <w:proofErr w:type="spellEnd"/>
-      <w:r>
-        <w:rPr>
-          <w:lang w:val="en-US"/>
-        </w:rPr>
-        <w:t xml:space="preserve"> generated </w:t>
-      </w:r>
-      <w:proofErr w:type="spellStart"/>
-      <w:r>
-        <w:rPr>
-          <w:lang w:val="en-US"/>
-        </w:rPr>
-        <w:t>c++</w:t>
-      </w:r>
-      <w:proofErr w:type="spellEnd"/>
+      <w:r>
+        <w:rPr>
+          <w:lang w:val="en-US"/>
+        </w:rPr>
+        <w:t>MATLAB</w:t>
+      </w:r>
+      <w:r>
+        <w:rPr>
+          <w:lang w:val="en-US"/>
+        </w:rPr>
+        <w:t xml:space="preserve"> generated c++</w:t>
+      </w:r>
       <w:r>
         <w:rPr>
           <w:lang w:val="en-US"/>
@@ -5415,26 +5254,25 @@
           <w:lang w:val="en-US"/>
         </w:rPr>
       </w:pPr>
-      <w:bookmarkStart w:id="2" w:name="_Toc512536135"/>
-      <w:proofErr w:type="spellStart"/>
+      <w:bookmarkStart w:id="3" w:name="_Toc516253586"/>
       <w:r>
         <w:rPr>
           <w:lang w:val="en-US"/>
         </w:rPr>
         <w:lastRenderedPageBreak/>
-        <w:t>Matlab</w:t>
-      </w:r>
-      <w:proofErr w:type="spellEnd"/>
+        <w:t>MATLAB</w:t>
+      </w:r>
       <w:r>
         <w:rPr>
           <w:lang w:val="en-US"/>
         </w:rPr>
         <w:t xml:space="preserve"> part</w:t>
       </w:r>
-      <w:bookmarkEnd w:id="2"/>
+      <w:bookmarkEnd w:id="3"/>
     </w:p>
     <w:p>
       <w:pPr>
+        <w:jc w:val="both"/>
         <w:rPr>
           <w:lang w:val="en-US"/>
         </w:rPr>
@@ -5457,19 +5295,528 @@
         </w:rPr>
         <w:t xml:space="preserve"> need to be done in </w:t>
       </w:r>
-      <w:proofErr w:type="spellStart"/>
-      <w:r>
-        <w:rPr>
-          <w:lang w:val="en-US"/>
-        </w:rPr>
-        <w:t>Matlab</w:t>
-      </w:r>
-      <w:proofErr w:type="spellEnd"/>
+      <w:r>
+        <w:rPr>
+          <w:lang w:val="en-US"/>
+        </w:rPr>
+        <w:t>MATLAB</w:t>
+      </w:r>
       <w:r>
         <w:rPr>
           <w:lang w:val="en-US"/>
         </w:rPr>
         <w:t xml:space="preserve"> in more detail:</w:t>
+      </w:r>
+    </w:p>
+    <w:p>
+      <w:pPr>
+        <w:jc w:val="both"/>
+        <w:rPr>
+          <w:lang w:val="en-US"/>
+        </w:rPr>
+      </w:pPr>
+      <w:r>
+        <w:rPr>
+          <w:lang w:val="en-US"/>
+        </w:rPr>
+        <w:t xml:space="preserve">Prior to demonstrate on how to convert a simple filter, I want to discuss what is possible with the </w:t>
+      </w:r>
+      <w:r>
+        <w:rPr>
+          <w:lang w:val="en-US"/>
+        </w:rPr>
+        <w:t>MATLAB</w:t>
+      </w:r>
+      <w:r>
+        <w:rPr>
+          <w:lang w:val="en-US"/>
+        </w:rPr>
+        <w:t xml:space="preserve"> coder toolbox. Despite </w:t>
+      </w:r>
+      <w:r>
+        <w:rPr>
+          <w:lang w:val="en-US"/>
+        </w:rPr>
+        <w:t>MATLAB</w:t>
+      </w:r>
+      <w:r>
+        <w:rPr>
+          <w:lang w:val="en-US"/>
+        </w:rPr>
+        <w:t xml:space="preserve"> Coder can create C++ code and C++ is per definition an </w:t>
+      </w:r>
+      <w:r>
+        <w:rPr>
+          <w:lang w:val="en-US"/>
+        </w:rPr>
+        <w:t>object-oriented</w:t>
+      </w:r>
+      <w:r>
+        <w:rPr>
+          <w:lang w:val="en-US"/>
+        </w:rPr>
+        <w:t xml:space="preserve"> language, </w:t>
+      </w:r>
+      <w:r>
+        <w:rPr>
+          <w:lang w:val="en-US"/>
+        </w:rPr>
+        <w:t>MATLAB</w:t>
+      </w:r>
+      <w:r>
+        <w:rPr>
+          <w:lang w:val="en-US"/>
+        </w:rPr>
+        <w:t xml:space="preserve"> Coder can’t deal with </w:t>
+      </w:r>
+      <w:r>
+        <w:rPr>
+          <w:lang w:val="en-US"/>
+        </w:rPr>
+        <w:t>MATLAB</w:t>
+      </w:r>
+      <w:r>
+        <w:rPr>
+          <w:lang w:val="en-US"/>
+        </w:rPr>
+        <w:t xml:space="preserve"> classes. So be aware to write procedural C-style code in </w:t>
+      </w:r>
+      <w:r>
+        <w:rPr>
+          <w:lang w:val="en-US"/>
+        </w:rPr>
+        <w:t>MATLAB</w:t>
+      </w:r>
+      <w:r>
+        <w:rPr>
+          <w:lang w:val="en-US"/>
+        </w:rPr>
+        <w:t>.</w:t>
+      </w:r>
+    </w:p>
+    <w:p>
+      <w:pPr>
+        <w:jc w:val="both"/>
+        <w:rPr>
+          <w:lang w:val="en-US"/>
+        </w:rPr>
+      </w:pPr>
+      <w:r>
+        <w:rPr>
+          <w:lang w:val="en-US"/>
+        </w:rPr>
+        <w:t xml:space="preserve">The webinar on </w:t>
+      </w:r>
+      <w:r>
+        <w:rPr>
+          <w:lang w:val="en-US"/>
+        </w:rPr>
+        <w:t>MATLAB</w:t>
+      </w:r>
+      <w:r>
+        <w:rPr>
+          <w:lang w:val="en-US"/>
+        </w:rPr>
+        <w:t xml:space="preserve"> Coder states it’s possible to convert a trained neural network to C++. In theory it’s correct but I came across an issue when dealing with an ANN. I came across </w:t>
+      </w:r>
+      <w:r>
+        <w:rPr>
+          <w:lang w:val="en-US"/>
+        </w:rPr>
+        <w:t>a</w:t>
+      </w:r>
+      <w:r>
+        <w:rPr>
+          <w:lang w:val="en-US"/>
+        </w:rPr>
+        <w:t xml:space="preserve"> fully trained </w:t>
+      </w:r>
+      <w:r>
+        <w:rPr>
+          <w:lang w:val="en-US"/>
+        </w:rPr>
+        <w:t>multi-layer</w:t>
+      </w:r>
+      <w:r>
+        <w:rPr>
+          <w:lang w:val="en-US"/>
+        </w:rPr>
+        <w:t xml:space="preserve"> ANN exported in a *.mat file. Loading and working with his network in </w:t>
+      </w:r>
+      <w:r>
+        <w:rPr>
+          <w:lang w:val="en-US"/>
+        </w:rPr>
+        <w:t>MATLAB</w:t>
+      </w:r>
+      <w:r>
+        <w:rPr>
+          <w:lang w:val="en-US"/>
+        </w:rPr>
+        <w:t xml:space="preserve"> worked perfectly, like expected</w:t>
+      </w:r>
+      <w:r>
+        <w:rPr>
+          <w:lang w:val="en-US"/>
+        </w:rPr>
+        <w:t>.</w:t>
+      </w:r>
+      <w:r>
+        <w:rPr>
+          <w:lang w:val="en-US"/>
+        </w:rPr>
+        <w:t xml:space="preserve"> But when trying to generate a matrix calculation to be compatible with </w:t>
+      </w:r>
+      <w:r>
+        <w:rPr>
+          <w:lang w:val="en-US"/>
+        </w:rPr>
+        <w:t>MATLAB</w:t>
+      </w:r>
+      <w:r>
+        <w:rPr>
+          <w:lang w:val="en-US"/>
+        </w:rPr>
+        <w:t xml:space="preserve"> Coder (it </w:t>
+      </w:r>
+      <w:r>
+        <w:rPr>
+          <w:lang w:val="en-US"/>
+        </w:rPr>
+        <w:t>can’t</w:t>
+      </w:r>
+      <w:r>
+        <w:rPr>
+          <w:lang w:val="en-US"/>
+        </w:rPr>
+        <w:t xml:space="preserve"> auto-convert a snippet like:</w:t>
+      </w:r>
+    </w:p>
+    <w:p>
+      <w:pPr>
+        <w:autoSpaceDE w:val="0"/>
+        <w:autoSpaceDN w:val="0"/>
+        <w:adjustRightInd w:val="0"/>
+        <w:spacing w:after="0" w:line="240" w:lineRule="auto"/>
+        <w:ind w:left="2124"/>
+        <w:rPr>
+          <w:rFonts w:ascii="Courier New" w:hAnsi="Courier New" w:cs="Courier New"/>
+          <w:sz w:val="18"/>
+          <w:szCs w:val="18"/>
+          <w:lang w:val="en-US"/>
+        </w:rPr>
+      </w:pPr>
+      <w:r>
+        <w:rPr>
+          <w:rFonts w:ascii="Courier New" w:hAnsi="Courier New" w:cs="Courier New"/>
+          <w:sz w:val="18"/>
+          <w:szCs w:val="18"/>
+          <w:lang w:val="en-US"/>
+        </w:rPr>
+        <w:t>Load(‘myAwesomeNetwork’);</w:t>
+      </w:r>
+    </w:p>
+    <w:p>
+      <w:pPr>
+        <w:autoSpaceDE w:val="0"/>
+        <w:autoSpaceDN w:val="0"/>
+        <w:adjustRightInd w:val="0"/>
+        <w:spacing w:after="0" w:line="240" w:lineRule="auto"/>
+        <w:ind w:left="2124"/>
+        <w:rPr>
+          <w:rFonts w:ascii="Courier New" w:hAnsi="Courier New" w:cs="Courier New"/>
+          <w:sz w:val="18"/>
+          <w:szCs w:val="18"/>
+          <w:lang w:val="en-US"/>
+        </w:rPr>
+      </w:pPr>
+      <w:r>
+        <w:rPr>
+          <w:rFonts w:ascii="Courier New" w:hAnsi="Courier New" w:cs="Courier New"/>
+          <w:sz w:val="18"/>
+          <w:szCs w:val="18"/>
+          <w:lang w:val="en-US"/>
+        </w:rPr>
+        <w:t>Output = myAwesomeNetwork.network(feature_vector);</w:t>
+      </w:r>
+    </w:p>
+    <w:p>
+      <w:pPr>
+        <w:jc w:val="both"/>
+        <w:rPr>
+          <w:lang w:val="en-US"/>
+        </w:rPr>
+      </w:pPr>
+      <w:r>
+        <w:rPr>
+          <w:lang w:val="en-US"/>
+        </w:rPr>
+        <w:t>into useful c++ code).</w:t>
+      </w:r>
+      <w:r>
+        <w:rPr>
+          <w:lang w:val="en-US"/>
+        </w:rPr>
+        <w:t xml:space="preserve"> So </w:t>
+      </w:r>
+      <w:r>
+        <w:rPr>
+          <w:rFonts w:ascii="Courier New" w:hAnsi="Courier New" w:cs="Courier New"/>
+          <w:sz w:val="18"/>
+          <w:szCs w:val="18"/>
+          <w:lang w:val="en-US"/>
+        </w:rPr>
+        <w:t>genFunction(myAwesomeNetwork.network)</w:t>
+      </w:r>
+      <w:r>
+        <w:rPr>
+          <w:lang w:val="en-US"/>
+        </w:rPr>
+        <w:t xml:space="preserve"> it is. </w:t>
+      </w:r>
+      <w:r>
+        <w:rPr>
+          <w:rFonts w:ascii="Courier New" w:hAnsi="Courier New" w:cs="Courier New"/>
+          <w:sz w:val="18"/>
+          <w:szCs w:val="18"/>
+          <w:lang w:val="en-US"/>
+        </w:rPr>
+        <w:t>genFunction</w:t>
+      </w:r>
+      <w:r>
+        <w:rPr>
+          <w:lang w:val="en-US"/>
+        </w:rPr>
+        <w:t xml:space="preserve"> will generate a matrix style calculation based on the topology of the network. Whereas it still works like a charm in </w:t>
+      </w:r>
+      <w:r>
+        <w:rPr>
+          <w:lang w:val="en-US"/>
+        </w:rPr>
+        <w:t>MATLAB</w:t>
+      </w:r>
+      <w:r>
+        <w:rPr>
+          <w:lang w:val="en-US"/>
+        </w:rPr>
+        <w:t xml:space="preserve">, </w:t>
+      </w:r>
+      <w:r>
+        <w:rPr>
+          <w:lang w:val="en-US"/>
+        </w:rPr>
+        <w:t>MATLAB</w:t>
+      </w:r>
+      <w:r>
+        <w:rPr>
+          <w:lang w:val="en-US"/>
+        </w:rPr>
+        <w:t xml:space="preserve"> coder can’t deal with cells which has been </w:t>
+      </w:r>
+      <w:r>
+        <w:rPr>
+          <w:lang w:val="en-US"/>
+        </w:rPr>
+        <w:t xml:space="preserve">the style </w:t>
+      </w:r>
+      <w:r>
+        <w:rPr>
+          <w:lang w:val="en-US"/>
+        </w:rPr>
+        <w:t>of the input data the generated function created.</w:t>
+      </w:r>
+      <w:r>
+        <w:rPr>
+          <w:lang w:val="en-US"/>
+        </w:rPr>
+        <w:t xml:space="preserve"> </w:t>
+      </w:r>
+      <w:r>
+        <w:rPr>
+          <w:lang w:val="en-US"/>
+        </w:rPr>
+        <w:t>So,</w:t>
+      </w:r>
+      <w:r>
+        <w:rPr>
+          <w:lang w:val="en-US"/>
+        </w:rPr>
+        <w:t xml:space="preserve"> we need to remove all cells and </w:t>
+      </w:r>
+      <w:r>
+        <w:rPr>
+          <w:lang w:val="en-US"/>
+        </w:rPr>
+        <w:t>cell-based</w:t>
+      </w:r>
+      <w:r>
+        <w:rPr>
+          <w:lang w:val="en-US"/>
+        </w:rPr>
+        <w:t xml:space="preserve"> calls to get it compatible with </w:t>
+      </w:r>
+      <w:r>
+        <w:rPr>
+          <w:lang w:val="en-US"/>
+        </w:rPr>
+        <w:t>MATLAB</w:t>
+      </w:r>
+      <w:r>
+        <w:rPr>
+          <w:lang w:val="en-US"/>
+        </w:rPr>
+        <w:t xml:space="preserve"> coder. Since we know we only have one single feature vector at a time this part is to be made aware of but nothing too complicated if the programmer is comfortable around </w:t>
+      </w:r>
+      <w:r>
+        <w:rPr>
+          <w:lang w:val="en-US"/>
+        </w:rPr>
+        <w:t>MATLAB</w:t>
+      </w:r>
+      <w:r>
+        <w:rPr>
+          <w:lang w:val="en-US"/>
+        </w:rPr>
+        <w:t>.</w:t>
+      </w:r>
+    </w:p>
+    <w:p>
+      <w:pPr>
+        <w:jc w:val="both"/>
+        <w:rPr>
+          <w:lang w:val="en-US"/>
+        </w:rPr>
+      </w:pPr>
+      <w:r>
+        <w:rPr>
+          <w:lang w:val="en-US"/>
+        </w:rPr>
+        <w:t xml:space="preserve">To summarize the don’ts for the </w:t>
+      </w:r>
+      <w:r>
+        <w:rPr>
+          <w:lang w:val="en-US"/>
+        </w:rPr>
+        <w:t>MATLAB</w:t>
+      </w:r>
+      <w:r>
+        <w:rPr>
+          <w:lang w:val="en-US"/>
+        </w:rPr>
+        <w:t xml:space="preserve"> coder before starting the actual do’s:</w:t>
+      </w:r>
+    </w:p>
+    <w:p>
+      <w:pPr>
+        <w:pStyle w:val="Listenabsatz"/>
+        <w:numPr>
+          <w:ilvl w:val="0"/>
+          <w:numId w:val="13"/>
+        </w:numPr>
+        <w:jc w:val="both"/>
+        <w:rPr>
+          <w:lang w:val="en-US"/>
+        </w:rPr>
+      </w:pPr>
+      <w:r>
+        <w:rPr>
+          <w:lang w:val="en-US"/>
+        </w:rPr>
+        <w:t xml:space="preserve">Don’t use classes. </w:t>
+      </w:r>
+      <w:r>
+        <w:rPr>
+          <w:lang w:val="en-US"/>
+        </w:rPr>
+        <w:t>MATLAB</w:t>
+      </w:r>
+      <w:r>
+        <w:rPr>
+          <w:lang w:val="en-US"/>
+        </w:rPr>
+        <w:t xml:space="preserve"> Coder translates to </w:t>
+      </w:r>
+      <w:r>
+        <w:rPr>
+          <w:lang w:val="en-US"/>
+        </w:rPr>
+        <w:t>C++,</w:t>
+      </w:r>
+      <w:r>
+        <w:rPr>
+          <w:lang w:val="en-US"/>
+        </w:rPr>
+        <w:t xml:space="preserve"> but it can’t handle </w:t>
+      </w:r>
+      <w:r>
+        <w:rPr>
+          <w:lang w:val="en-US"/>
+        </w:rPr>
+        <w:t>MATLAB</w:t>
+      </w:r>
+      <w:r>
+        <w:rPr>
+          <w:lang w:val="en-US"/>
+        </w:rPr>
+        <w:t xml:space="preserve"> classes at all.</w:t>
+      </w:r>
+    </w:p>
+    <w:p>
+      <w:pPr>
+        <w:pStyle w:val="Listenabsatz"/>
+        <w:numPr>
+          <w:ilvl w:val="0"/>
+          <w:numId w:val="13"/>
+        </w:numPr>
+        <w:jc w:val="both"/>
+        <w:rPr>
+          <w:lang w:val="en-US"/>
+        </w:rPr>
+      </w:pPr>
+      <w:r>
+        <w:rPr>
+          <w:lang w:val="en-US"/>
+        </w:rPr>
+        <w:t xml:space="preserve">Don’t use cells. Just don’t do it if you want to incorporate the </w:t>
+      </w:r>
+      <w:r>
+        <w:rPr>
+          <w:lang w:val="en-US"/>
+        </w:rPr>
+        <w:t>MATLAB</w:t>
+      </w:r>
+      <w:r>
+        <w:rPr>
+          <w:lang w:val="en-US"/>
+        </w:rPr>
+        <w:t xml:space="preserve"> coder and generate c++ code out of it.</w:t>
+      </w:r>
+    </w:p>
+    <w:p>
+      <w:pPr>
+        <w:ind w:left="708" w:hanging="708"/>
+        <w:jc w:val="both"/>
+        <w:rPr>
+          <w:lang w:val="en-US"/>
+        </w:rPr>
+      </w:pPr>
+      <w:r>
+        <w:rPr>
+          <w:lang w:val="en-US"/>
+        </w:rPr>
+        <w:t xml:space="preserve">Finally, let’s see how to generate useful </w:t>
+      </w:r>
+      <w:r>
+        <w:rPr>
+          <w:lang w:val="en-US"/>
+        </w:rPr>
+        <w:t>MATLAB</w:t>
+      </w:r>
+      <w:r>
+        <w:rPr>
+          <w:lang w:val="en-US"/>
+        </w:rPr>
+        <w:t xml:space="preserve"> code and translate it into compileable c++ code:</w:t>
       </w:r>
     </w:p>
     <w:p>
@@ -5479,6 +5826,7 @@
           <w:ilvl w:val="0"/>
           <w:numId w:val="3"/>
         </w:numPr>
+        <w:jc w:val="both"/>
         <w:rPr>
           <w:lang w:val="en-US"/>
         </w:rPr>
@@ -5489,33 +5837,17 @@
         </w:rPr>
         <w:t xml:space="preserve">First, we need a simple example in </w:t>
       </w:r>
-      <w:proofErr w:type="spellStart"/>
-      <w:r>
-        <w:rPr>
-          <w:lang w:val="en-US"/>
-        </w:rPr>
-        <w:t>matlab</w:t>
-      </w:r>
-      <w:proofErr w:type="spellEnd"/>
-      <w:r>
-        <w:rPr>
-          <w:lang w:val="en-US"/>
-        </w:rPr>
-        <w:t xml:space="preserve"> to be converted to </w:t>
-      </w:r>
-      <w:proofErr w:type="spellStart"/>
-      <w:r>
-        <w:rPr>
-          <w:lang w:val="en-US"/>
-        </w:rPr>
-        <w:t>c++</w:t>
-      </w:r>
-      <w:proofErr w:type="spellEnd"/>
-      <w:r>
-        <w:rPr>
-          <w:lang w:val="en-US"/>
-        </w:rPr>
-        <w:t xml:space="preserve">. I am using a simple </w:t>
+      <w:r>
+        <w:rPr>
+          <w:lang w:val="en-US"/>
+        </w:rPr>
+        <w:t>MATLAB</w:t>
+      </w:r>
+      <w:r>
+        <w:rPr>
+          <w:lang w:val="en-US"/>
+        </w:rPr>
+        <w:t xml:space="preserve"> to be converted to c++. I am using a simple </w:t>
       </w:r>
       <w:r>
         <w:rPr>
@@ -5580,19 +5912,11 @@
           <w:lang w:val="en-US"/>
         </w:rPr>
       </w:pPr>
-      <w:proofErr w:type="spellStart"/>
-      <w:r>
-        <w:rPr>
-          <w:lang w:val="en-US"/>
-        </w:rPr>
-        <w:t>core.m</w:t>
-      </w:r>
-      <w:proofErr w:type="spellEnd"/>
-      <w:r>
-        <w:rPr>
-          <w:lang w:val="en-US"/>
-        </w:rPr>
-        <w:t>:</w:t>
+      <w:r>
+        <w:rPr>
+          <w:lang w:val="en-US"/>
+        </w:rPr>
+        <w:t>core.m:</w:t>
       </w:r>
     </w:p>
     <w:p>
@@ -5729,17 +6053,15 @@
         </w:rPr>
         <w:t xml:space="preserve">output = </w:t>
       </w:r>
-      <w:proofErr w:type="gramStart"/>
-      <w:r>
-        <w:rPr>
-          <w:rFonts w:ascii="Courier New" w:hAnsi="Courier New" w:cs="Courier New"/>
-          <w:sz w:val="18"/>
-          <w:szCs w:val="18"/>
-          <w:lang w:val="en-US"/>
-        </w:rPr>
-        <w:t>filter(</w:t>
-      </w:r>
-      <w:proofErr w:type="gramEnd"/>
+      <w:r>
+        <w:rPr>
+          <w:rFonts w:ascii="Courier New" w:hAnsi="Courier New" w:cs="Courier New"/>
+          <w:sz w:val="18"/>
+          <w:szCs w:val="18"/>
+          <w:lang w:val="en-US"/>
+        </w:rPr>
+        <w:t>filter (</w:t>
+      </w:r>
       <w:r>
         <w:rPr>
           <w:rFonts w:ascii="Courier New" w:hAnsi="Courier New" w:cs="Courier New"/>
@@ -5804,6 +6126,7 @@
           <w:ilvl w:val="0"/>
           <w:numId w:val="3"/>
         </w:numPr>
+        <w:jc w:val="both"/>
         <w:rPr>
           <w:lang w:val="en-US"/>
         </w:rPr>
@@ -5823,19 +6146,11 @@
           <w:lang w:val="en-US"/>
         </w:rPr>
       </w:pPr>
-      <w:proofErr w:type="spellStart"/>
-      <w:r>
-        <w:rPr>
-          <w:lang w:val="en-US"/>
-        </w:rPr>
-        <w:t>coreTestBench.m</w:t>
-      </w:r>
-      <w:proofErr w:type="spellEnd"/>
-      <w:r>
-        <w:rPr>
-          <w:lang w:val="en-US"/>
-        </w:rPr>
-        <w:t>:</w:t>
+      <w:r>
+        <w:rPr>
+          <w:lang w:val="en-US"/>
+        </w:rPr>
+        <w:t>coreTestBench.m:</w:t>
       </w:r>
       <w:r>
         <w:rPr>
@@ -5909,25 +6224,14 @@
           <w:lang w:val="en-US"/>
         </w:rPr>
       </w:pPr>
-      <w:proofErr w:type="gramStart"/>
-      <w:r>
-        <w:rPr>
-          <w:rFonts w:ascii="Courier New" w:hAnsi="Courier New" w:cs="Courier New"/>
-          <w:sz w:val="18"/>
-          <w:szCs w:val="18"/>
-          <w:lang w:val="en-US"/>
-        </w:rPr>
-        <w:t>figure(</w:t>
-      </w:r>
-      <w:proofErr w:type="gramEnd"/>
-      <w:r>
-        <w:rPr>
-          <w:rFonts w:ascii="Courier New" w:hAnsi="Courier New" w:cs="Courier New"/>
-          <w:sz w:val="18"/>
-          <w:szCs w:val="18"/>
-          <w:lang w:val="en-US"/>
-        </w:rPr>
-        <w:t>1);</w:t>
+      <w:r>
+        <w:rPr>
+          <w:rFonts w:ascii="Courier New" w:hAnsi="Courier New" w:cs="Courier New"/>
+          <w:sz w:val="18"/>
+          <w:szCs w:val="18"/>
+          <w:lang w:val="en-US"/>
+        </w:rPr>
+        <w:t>figure(1);</w:t>
       </w:r>
     </w:p>
     <w:p>
@@ -5951,27 +6255,7 @@
           <w:szCs w:val="18"/>
           <w:lang w:val="en-US"/>
         </w:rPr>
-        <w:t>scatter(</w:t>
-      </w:r>
-      <w:proofErr w:type="gramStart"/>
-      <w:r>
-        <w:rPr>
-          <w:rFonts w:ascii="Courier New" w:hAnsi="Courier New" w:cs="Courier New"/>
-          <w:sz w:val="18"/>
-          <w:szCs w:val="18"/>
-          <w:lang w:val="en-US"/>
-        </w:rPr>
-        <w:t>1:size</w:t>
-      </w:r>
-      <w:proofErr w:type="gramEnd"/>
-      <w:r>
-        <w:rPr>
-          <w:rFonts w:ascii="Courier New" w:hAnsi="Courier New" w:cs="Courier New"/>
-          <w:sz w:val="18"/>
-          <w:szCs w:val="18"/>
-          <w:lang w:val="en-US"/>
-        </w:rPr>
-        <w:t>(input,2),input, 'x'); hold on;</w:t>
+        <w:t>scatter(1:size(input,2),input, 'x'); hold on;</w:t>
       </w:r>
     </w:p>
     <w:p>
@@ -5991,32 +6275,13 @@
           <w:szCs w:val="18"/>
           <w:lang w:val="en-US"/>
         </w:rPr>
-        <w:t>scatter(</w:t>
-      </w:r>
-      <w:proofErr w:type="gramStart"/>
-      <w:r>
-        <w:rPr>
-          <w:rFonts w:ascii="Courier New" w:hAnsi="Courier New" w:cs="Courier New"/>
-          <w:sz w:val="18"/>
-          <w:szCs w:val="18"/>
-          <w:lang w:val="en-US"/>
-        </w:rPr>
-        <w:t>1:size</w:t>
-      </w:r>
-      <w:proofErr w:type="gramEnd"/>
-      <w:r>
-        <w:rPr>
-          <w:rFonts w:ascii="Courier New" w:hAnsi="Courier New" w:cs="Courier New"/>
-          <w:sz w:val="18"/>
-          <w:szCs w:val="18"/>
-          <w:lang w:val="en-US"/>
-        </w:rPr>
-        <w:t>(output,2),output);</w:t>
+        <w:t>scatter(1:size(output,2),output);</w:t>
       </w:r>
     </w:p>
     <w:p>
       <w:pPr>
         <w:ind w:left="705"/>
+        <w:jc w:val="both"/>
         <w:rPr>
           <w:rFonts w:cstheme="minorHAnsi"/>
           <w:lang w:val="en-US"/>
@@ -6034,85 +6299,56 @@
           <w:rFonts w:cstheme="minorHAnsi"/>
           <w:lang w:val="en-US"/>
         </w:rPr>
-        <w:t>ike plot or scatter to android/</w:t>
-      </w:r>
-      <w:proofErr w:type="spellStart"/>
+        <w:t>ike plot or scatter to android/c++. These functions do not interfere with the autodetection of the datatypes</w:t>
+      </w:r>
       <w:r>
         <w:rPr>
           <w:rFonts w:cstheme="minorHAnsi"/>
           <w:lang w:val="en-US"/>
         </w:rPr>
-        <w:t>c++</w:t>
-      </w:r>
-      <w:proofErr w:type="spellEnd"/>
+        <w:t xml:space="preserve"> though</w:t>
+      </w:r>
       <w:r>
         <w:rPr>
           <w:rFonts w:cstheme="minorHAnsi"/>
           <w:lang w:val="en-US"/>
         </w:rPr>
-        <w:t>. These functions do not interfere with the autodetection of the datatypes</w:t>
+        <w:t xml:space="preserve">. </w:t>
       </w:r>
       <w:r>
         <w:rPr>
           <w:rFonts w:cstheme="minorHAnsi"/>
           <w:lang w:val="en-US"/>
         </w:rPr>
-        <w:t xml:space="preserve"> though</w:t>
-      </w:r>
-      <w:bookmarkStart w:id="3" w:name="_GoBack"/>
-      <w:bookmarkEnd w:id="3"/>
+        <w:t>MATLAB</w:t>
+      </w:r>
       <w:r>
         <w:rPr>
           <w:rFonts w:cstheme="minorHAnsi"/>
           <w:lang w:val="en-US"/>
         </w:rPr>
-        <w:t xml:space="preserve">. </w:t>
-      </w:r>
-      <w:proofErr w:type="spellStart"/>
+        <w:t xml:space="preserve"> coder will suggest </w:t>
+      </w:r>
       <w:r>
         <w:rPr>
           <w:rFonts w:cstheme="minorHAnsi"/>
           <w:lang w:val="en-US"/>
         </w:rPr>
-        <w:t>Matlab</w:t>
-      </w:r>
-      <w:proofErr w:type="spellEnd"/>
+        <w:t xml:space="preserve">a const </w:t>
+      </w:r>
       <w:r>
         <w:rPr>
           <w:rFonts w:cstheme="minorHAnsi"/>
           <w:lang w:val="en-US"/>
         </w:rPr>
-        <w:t xml:space="preserve"> coder will suggest </w:t>
+        <w:t>d</w:t>
       </w:r>
       <w:r>
         <w:rPr>
           <w:rFonts w:cstheme="minorHAnsi"/>
           <w:lang w:val="en-US"/>
         </w:rPr>
-        <w:t xml:space="preserve">a const </w:t>
-      </w:r>
-      <w:proofErr w:type="gramStart"/>
-      <w:r>
-        <w:rPr>
-          <w:rFonts w:cstheme="minorHAnsi"/>
-          <w:lang w:val="en-US"/>
-        </w:rPr>
-        <w:t>d</w:t>
-      </w:r>
-      <w:r>
-        <w:rPr>
-          <w:rFonts w:cstheme="minorHAnsi"/>
-          <w:lang w:val="en-US"/>
-        </w:rPr>
-        <w:t>ouble[</w:t>
-      </w:r>
-      <w:proofErr w:type="gramEnd"/>
-      <w:r>
-        <w:rPr>
-          <w:rFonts w:cstheme="minorHAnsi"/>
-          <w:lang w:val="en-US"/>
-        </w:rPr>
-        <w:t xml:space="preserve">16] input and </w:t>
+        <w:t xml:space="preserve">ouble[16] input and </w:t>
       </w:r>
       <w:r>
         <w:rPr>
@@ -6139,39 +6375,22 @@
           <w:rFonts w:cstheme="minorHAnsi"/>
           <w:lang w:val="en-US"/>
         </w:rPr>
+        <w:lastRenderedPageBreak/>
         <w:t xml:space="preserve">Starting the </w:t>
       </w:r>
-      <w:proofErr w:type="spellStart"/>
       <w:r>
         <w:rPr>
           <w:rFonts w:cstheme="minorHAnsi"/>
           <w:lang w:val="en-US"/>
         </w:rPr>
-        <w:t>matlab</w:t>
-      </w:r>
-      <w:proofErr w:type="spellEnd"/>
+        <w:t>MATLAB</w:t>
+      </w:r>
       <w:r>
         <w:rPr>
           <w:rFonts w:cstheme="minorHAnsi"/>
           <w:lang w:val="en-US"/>
         </w:rPr>
-        <w:t xml:space="preserve"> coder select </w:t>
-      </w:r>
-      <w:proofErr w:type="spellStart"/>
-      <w:r>
-        <w:rPr>
-          <w:rFonts w:cstheme="minorHAnsi"/>
-          <w:lang w:val="en-US"/>
-        </w:rPr>
-        <w:t>core.m</w:t>
-      </w:r>
-      <w:proofErr w:type="spellEnd"/>
-      <w:r>
-        <w:rPr>
-          <w:rFonts w:cstheme="minorHAnsi"/>
-          <w:lang w:val="en-US"/>
-        </w:rPr>
-        <w:t xml:space="preserve"> as the entry point.</w:t>
+        <w:t xml:space="preserve"> coder select core.m as the entry point.</w:t>
       </w:r>
       <w:r>
         <w:rPr>
@@ -6278,6 +6497,7 @@
           <w:ilvl w:val="1"/>
           <w:numId w:val="3"/>
         </w:numPr>
+        <w:jc w:val="both"/>
         <w:rPr>
           <w:rFonts w:cstheme="minorHAnsi"/>
           <w:lang w:val="en-US"/>
@@ -6288,23 +6508,7 @@
           <w:rFonts w:cstheme="minorHAnsi"/>
           <w:lang w:val="en-US"/>
         </w:rPr>
-        <w:t xml:space="preserve">In the next step select </w:t>
-      </w:r>
-      <w:proofErr w:type="spellStart"/>
-      <w:r>
-        <w:rPr>
-          <w:rFonts w:cstheme="minorHAnsi"/>
-          <w:lang w:val="en-US"/>
-        </w:rPr>
-        <w:t>coreTestBench.m</w:t>
-      </w:r>
-      <w:proofErr w:type="spellEnd"/>
-      <w:r>
-        <w:rPr>
-          <w:rFonts w:cstheme="minorHAnsi"/>
-          <w:lang w:val="en-US"/>
-        </w:rPr>
-        <w:t xml:space="preserve"> as the reference and click the ‘Run Autodetection’ button for the datatypes. The generated definition should look something like:</w:t>
+        <w:t>In the next step select coreTestBench.m as the reference and click the ‘Run Autodetection’ button for the datatypes. The generated definition should look something like:</w:t>
       </w:r>
     </w:p>
     <w:p>
@@ -6321,7 +6525,6 @@
         <w:rPr>
           <w:noProof/>
         </w:rPr>
-        <w:lastRenderedPageBreak/>
         <w:drawing>
           <wp:inline distT="0" distB="0" distL="0" distR="0" wp14:anchorId="5ED39E79" wp14:editId="34EFF6DB">
             <wp:extent cx="3553200" cy="2520000"/>
@@ -6389,27 +6592,7 @@
           <w:szCs w:val="18"/>
           <w:lang w:val="en-US"/>
         </w:rPr>
-        <w:t xml:space="preserve">void </w:t>
-      </w:r>
-      <w:proofErr w:type="gramStart"/>
-      <w:r>
-        <w:rPr>
-          <w:rFonts w:ascii="Courier New" w:hAnsi="Courier New" w:cs="Courier New"/>
-          <w:sz w:val="18"/>
-          <w:szCs w:val="18"/>
-          <w:lang w:val="en-US"/>
-        </w:rPr>
-        <w:t>core(</w:t>
-      </w:r>
-      <w:proofErr w:type="gramEnd"/>
-      <w:r>
-        <w:rPr>
-          <w:rFonts w:ascii="Courier New" w:hAnsi="Courier New" w:cs="Courier New"/>
-          <w:sz w:val="18"/>
-          <w:szCs w:val="18"/>
-          <w:lang w:val="en-US"/>
-        </w:rPr>
-        <w:t>const double input[11], double output[11]);</w:t>
+        <w:t>void core(const double input[11], double output[11]);</w:t>
       </w:r>
     </w:p>
     <w:p>
@@ -6429,6 +6612,7 @@
           <w:ilvl w:val="1"/>
           <w:numId w:val="3"/>
         </w:numPr>
+        <w:jc w:val="both"/>
         <w:rPr>
           <w:rFonts w:cstheme="minorHAnsi"/>
           <w:lang w:val="en-US"/>
@@ -6463,6 +6647,7 @@
           <w:ilvl w:val="1"/>
           <w:numId w:val="3"/>
         </w:numPr>
+        <w:jc w:val="both"/>
         <w:rPr>
           <w:rFonts w:cstheme="minorHAnsi"/>
           <w:lang w:val="en-US"/>
@@ -6475,15 +6660,13 @@
         </w:rPr>
         <w:t xml:space="preserve">In the last step </w:t>
       </w:r>
-      <w:proofErr w:type="spellStart"/>
       <w:r>
         <w:rPr>
           <w:rFonts w:cstheme="minorHAnsi"/>
           <w:lang w:val="en-US"/>
         </w:rPr>
-        <w:t>matlab</w:t>
-      </w:r>
-      <w:proofErr w:type="spellEnd"/>
+        <w:t>MATLAB</w:t>
+      </w:r>
       <w:r>
         <w:rPr>
           <w:rFonts w:cstheme="minorHAnsi"/>
@@ -6503,46 +6686,14 @@
           <w:rFonts w:cstheme="minorHAnsi"/>
           <w:lang w:val="en-US"/>
         </w:rPr>
-        <w:t xml:space="preserve">++ code and generate all necessary files to call the </w:t>
-      </w:r>
-      <w:proofErr w:type="gramStart"/>
+        <w:t xml:space="preserve">++ code and generate all necessary files to call the core() method. </w:t>
+      </w:r>
       <w:r>
         <w:rPr>
           <w:rFonts w:cstheme="minorHAnsi"/>
           <w:lang w:val="en-US"/>
         </w:rPr>
-        <w:t>core(</w:t>
-      </w:r>
-      <w:proofErr w:type="gramEnd"/>
-      <w:r>
-        <w:rPr>
-          <w:rFonts w:cstheme="minorHAnsi"/>
-          <w:lang w:val="en-US"/>
-        </w:rPr>
-        <w:t xml:space="preserve">) method. </w:t>
-      </w:r>
-      <w:r>
-        <w:rPr>
-          <w:rFonts w:cstheme="minorHAnsi"/>
-          <w:lang w:val="en-US"/>
-        </w:rPr>
-        <w:t xml:space="preserve">As far as I know it will not use any </w:t>
-      </w:r>
-      <w:proofErr w:type="spellStart"/>
-      <w:r>
-        <w:rPr>
-          <w:rFonts w:cstheme="minorHAnsi"/>
-          <w:lang w:val="en-US"/>
-        </w:rPr>
-        <w:t>syscalls</w:t>
-      </w:r>
-      <w:proofErr w:type="spellEnd"/>
-      <w:r>
-        <w:rPr>
-          <w:rFonts w:cstheme="minorHAnsi"/>
-          <w:lang w:val="en-US"/>
-        </w:rPr>
-        <w:t xml:space="preserve"> or similar dependencies to be portable</w:t>
+        <w:t>As far as I know it will not use any syscalls or similar dependencies to be portable</w:t>
       </w:r>
       <w:r>
         <w:rPr>
@@ -6573,7 +6724,7 @@
           <w:lang w:val="en-US"/>
         </w:rPr>
       </w:pPr>
-      <w:bookmarkStart w:id="4" w:name="_Toc512536136"/>
+      <w:bookmarkStart w:id="4" w:name="_Toc516253587"/>
       <w:r>
         <w:rPr>
           <w:lang w:val="en-US"/>
@@ -6589,6 +6740,7 @@
           <w:ilvl w:val="0"/>
           <w:numId w:val="11"/>
         </w:numPr>
+        <w:jc w:val="both"/>
         <w:rPr>
           <w:rFonts w:cstheme="minorHAnsi"/>
           <w:lang w:val="en-US"/>
@@ -6606,23 +6758,15 @@
           <w:rFonts w:cstheme="minorHAnsi"/>
           <w:lang w:val="en-US"/>
         </w:rPr>
-        <w:t xml:space="preserve"> When generating a basic application, Android Studio also will create a sample native-lib.cpp file with a method call returning “hello from </w:t>
-      </w:r>
-      <w:proofErr w:type="spellStart"/>
+        <w:t xml:space="preserve"> When generating a basic application, Android Studio also will create a sample native-lib.cpp file with a method call </w:t>
+      </w:r>
       <w:r>
         <w:rPr>
           <w:rFonts w:cstheme="minorHAnsi"/>
           <w:lang w:val="en-US"/>
         </w:rPr>
-        <w:t>c++</w:t>
-      </w:r>
-      <w:proofErr w:type="spellEnd"/>
-      <w:r>
-        <w:rPr>
-          <w:rFonts w:cstheme="minorHAnsi"/>
-          <w:lang w:val="en-US"/>
-        </w:rPr>
-        <w:t>” as an example. This method we later will be using to interact with our core.</w:t>
+        <w:lastRenderedPageBreak/>
+        <w:t>returning “hello from c++” as an example. This method we later will be using to interact with our core.</w:t>
       </w:r>
     </w:p>
     <w:p>
@@ -6632,6 +6776,7 @@
           <w:ilvl w:val="0"/>
           <w:numId w:val="11"/>
         </w:numPr>
+        <w:jc w:val="both"/>
         <w:rPr>
           <w:rFonts w:cstheme="minorHAnsi"/>
           <w:lang w:val="en-US"/>
@@ -6642,71 +6787,21 @@
           <w:rFonts w:cstheme="minorHAnsi"/>
           <w:lang w:val="en-US"/>
         </w:rPr>
-        <w:t>Copy all *.c/*.h/*.</w:t>
-      </w:r>
-      <w:proofErr w:type="spellStart"/>
+        <w:t xml:space="preserve">Copy all *.c/*.h/*.cpp files from the </w:t>
+      </w:r>
       <w:r>
         <w:rPr>
           <w:rFonts w:cstheme="minorHAnsi"/>
           <w:lang w:val="en-US"/>
         </w:rPr>
-        <w:t>cpp</w:t>
-      </w:r>
-      <w:proofErr w:type="spellEnd"/>
+        <w:t>MATLAB</w:t>
+      </w:r>
       <w:r>
         <w:rPr>
           <w:rFonts w:cstheme="minorHAnsi"/>
           <w:lang w:val="en-US"/>
         </w:rPr>
-        <w:t xml:space="preserve"> files from the </w:t>
-      </w:r>
-      <w:proofErr w:type="spellStart"/>
-      <w:r>
-        <w:rPr>
-          <w:rFonts w:cstheme="minorHAnsi"/>
-          <w:lang w:val="en-US"/>
-        </w:rPr>
-        <w:t>matlab</w:t>
-      </w:r>
-      <w:proofErr w:type="spellEnd"/>
-      <w:r>
-        <w:rPr>
-          <w:rFonts w:cstheme="minorHAnsi"/>
-          <w:lang w:val="en-US"/>
-        </w:rPr>
-        <w:t xml:space="preserve"> output folder to the </w:t>
-      </w:r>
-      <w:proofErr w:type="spellStart"/>
-      <w:r>
-        <w:rPr>
-          <w:rFonts w:cstheme="minorHAnsi"/>
-          <w:lang w:val="en-US"/>
-        </w:rPr>
-        <w:t>src</w:t>
-      </w:r>
-      <w:proofErr w:type="spellEnd"/>
-      <w:r>
-        <w:rPr>
-          <w:rFonts w:cstheme="minorHAnsi"/>
-          <w:lang w:val="en-US"/>
-        </w:rPr>
-        <w:t>/</w:t>
-      </w:r>
-      <w:proofErr w:type="spellStart"/>
-      <w:r>
-        <w:rPr>
-          <w:rFonts w:cstheme="minorHAnsi"/>
-          <w:lang w:val="en-US"/>
-        </w:rPr>
-        <w:t>cpp</w:t>
-      </w:r>
-      <w:proofErr w:type="spellEnd"/>
-      <w:r>
-        <w:rPr>
-          <w:rFonts w:cstheme="minorHAnsi"/>
-          <w:lang w:val="en-US"/>
-        </w:rPr>
-        <w:t>/ folder of your Android Studio project.</w:t>
+        <w:t xml:space="preserve"> output folder to the src/cpp/ folder of your Android Studio project.</w:t>
       </w:r>
       <w:r>
         <w:rPr>
@@ -6727,6 +6822,7 @@
         <w:autoSpaceDN w:val="0"/>
         <w:adjustRightInd w:val="0"/>
         <w:spacing w:after="0" w:line="240" w:lineRule="auto"/>
+        <w:jc w:val="both"/>
         <w:rPr>
           <w:rFonts w:cstheme="minorHAnsi"/>
           <w:lang w:val="en-US"/>
@@ -6753,25 +6849,7 @@
             <w:rFonts w:cstheme="minorHAnsi"/>
             <w:lang w:val="en-US"/>
           </w:rPr>
-          <w:t xml:space="preserve">Consult a </w:t>
-        </w:r>
-        <w:proofErr w:type="spellStart"/>
-        <w:r>
-          <w:rPr>
-            <w:rStyle w:val="Hyperlink"/>
-            <w:rFonts w:cstheme="minorHAnsi"/>
-            <w:lang w:val="en-US"/>
-          </w:rPr>
-          <w:t>CMake</w:t>
-        </w:r>
-        <w:proofErr w:type="spellEnd"/>
-        <w:r>
-          <w:rPr>
-            <w:rStyle w:val="Hyperlink"/>
-            <w:rFonts w:cstheme="minorHAnsi"/>
-            <w:lang w:val="en-US"/>
-          </w:rPr>
-          <w:t xml:space="preserve"> </w:t>
+          <w:t xml:space="preserve">Consult a CMake </w:t>
         </w:r>
         <w:r>
           <w:rPr>
@@ -6790,6 +6868,7 @@
         <w:adjustRightInd w:val="0"/>
         <w:spacing w:after="0" w:line="240" w:lineRule="auto"/>
         <w:ind w:left="708"/>
+        <w:jc w:val="both"/>
         <w:rPr>
           <w:rFonts w:ascii="Courier New" w:hAnsi="Courier New" w:cs="Courier New"/>
           <w:sz w:val="18"/>
@@ -6811,45 +6890,14 @@
         </w:rPr>
         <w:br/>
       </w:r>
-      <w:proofErr w:type="spellStart"/>
-      <w:r>
-        <w:rPr>
-          <w:rFonts w:ascii="Courier New" w:hAnsi="Courier New" w:cs="Courier New"/>
-          <w:sz w:val="18"/>
-          <w:szCs w:val="18"/>
-          <w:lang w:val="en-US"/>
-        </w:rPr>
-        <w:t>cmake_minimum_</w:t>
-      </w:r>
-      <w:proofErr w:type="gramStart"/>
-      <w:r>
-        <w:rPr>
-          <w:rFonts w:ascii="Courier New" w:hAnsi="Courier New" w:cs="Courier New"/>
-          <w:sz w:val="18"/>
-          <w:szCs w:val="18"/>
-          <w:lang w:val="en-US"/>
-        </w:rPr>
-        <w:t>required</w:t>
-      </w:r>
-      <w:proofErr w:type="spellEnd"/>
-      <w:r>
-        <w:rPr>
-          <w:rFonts w:ascii="Courier New" w:hAnsi="Courier New" w:cs="Courier New"/>
-          <w:sz w:val="18"/>
-          <w:szCs w:val="18"/>
-          <w:lang w:val="en-US"/>
-        </w:rPr>
-        <w:t>(</w:t>
-      </w:r>
-      <w:proofErr w:type="gramEnd"/>
-      <w:r>
-        <w:rPr>
-          <w:rFonts w:ascii="Courier New" w:hAnsi="Courier New" w:cs="Courier New"/>
-          <w:sz w:val="18"/>
-          <w:szCs w:val="18"/>
-          <w:lang w:val="en-US"/>
-        </w:rPr>
-        <w:t>VERSION 3.4.1)</w:t>
+      <w:r>
+        <w:rPr>
+          <w:rFonts w:ascii="Courier New" w:hAnsi="Courier New" w:cs="Courier New"/>
+          <w:sz w:val="18"/>
+          <w:szCs w:val="18"/>
+          <w:lang w:val="en-US"/>
+        </w:rPr>
+        <w:t>cmake_minimum_required(VERSION 3.4.1)</w:t>
       </w:r>
     </w:p>
     <w:p>
@@ -6896,25 +6944,14 @@
           <w:lang w:val="en-US"/>
         </w:rPr>
       </w:pPr>
-      <w:proofErr w:type="gramStart"/>
-      <w:r>
-        <w:rPr>
-          <w:rFonts w:ascii="Courier New" w:hAnsi="Courier New" w:cs="Courier New"/>
-          <w:sz w:val="18"/>
-          <w:szCs w:val="18"/>
-          <w:lang w:val="en-US"/>
-        </w:rPr>
-        <w:t>set(</w:t>
-      </w:r>
-      <w:proofErr w:type="gramEnd"/>
-      <w:r>
-        <w:rPr>
-          <w:rFonts w:ascii="Courier New" w:hAnsi="Courier New" w:cs="Courier New"/>
-          <w:sz w:val="18"/>
-          <w:szCs w:val="18"/>
-          <w:lang w:val="en-US"/>
-        </w:rPr>
-        <w:t>SRC</w:t>
+      <w:r>
+        <w:rPr>
+          <w:rFonts w:ascii="Courier New" w:hAnsi="Courier New" w:cs="Courier New"/>
+          <w:sz w:val="18"/>
+          <w:szCs w:val="18"/>
+          <w:lang w:val="en-US"/>
+        </w:rPr>
+        <w:t>set(SRC</w:t>
       </w:r>
     </w:p>
     <w:p>
@@ -6939,58 +6976,8 @@
           <w:lang w:val="en-US"/>
         </w:rPr>
         <w:tab/>
-      </w:r>
-      <w:proofErr w:type="spellStart"/>
-      <w:r>
-        <w:rPr>
-          <w:rFonts w:ascii="Courier New" w:hAnsi="Courier New" w:cs="Courier New"/>
-          <w:sz w:val="18"/>
-          <w:szCs w:val="18"/>
-          <w:lang w:val="en-US"/>
-        </w:rPr>
-        <w:t>src</w:t>
-      </w:r>
-      <w:proofErr w:type="spellEnd"/>
-      <w:r>
-        <w:rPr>
-          <w:rFonts w:ascii="Courier New" w:hAnsi="Courier New" w:cs="Courier New"/>
-          <w:sz w:val="18"/>
-          <w:szCs w:val="18"/>
-          <w:lang w:val="en-US"/>
-        </w:rPr>
-        <w:t>/main/</w:t>
-      </w:r>
-      <w:proofErr w:type="spellStart"/>
-      <w:r>
-        <w:rPr>
-          <w:rFonts w:ascii="Courier New" w:hAnsi="Courier New" w:cs="Courier New"/>
-          <w:sz w:val="18"/>
-          <w:szCs w:val="18"/>
-          <w:lang w:val="en-US"/>
-        </w:rPr>
-        <w:t>cpp</w:t>
-      </w:r>
-      <w:proofErr w:type="spellEnd"/>
-      <w:r>
-        <w:rPr>
-          <w:rFonts w:ascii="Courier New" w:hAnsi="Courier New" w:cs="Courier New"/>
-          <w:sz w:val="18"/>
-          <w:szCs w:val="18"/>
-          <w:lang w:val="en-US"/>
-        </w:rPr>
-        <w:t>/</w:t>
-      </w:r>
-      <w:proofErr w:type="spellStart"/>
-      <w:r>
-        <w:rPr>
-          <w:rFonts w:ascii="Courier New" w:hAnsi="Courier New" w:cs="Courier New"/>
-          <w:sz w:val="18"/>
-          <w:szCs w:val="18"/>
-          <w:lang w:val="en-US"/>
-        </w:rPr>
-        <w:t>core.c</w:t>
-      </w:r>
-      <w:proofErr w:type="spellEnd"/>
+        <w:t>src/main/cpp/core.c</w:t>
+      </w:r>
     </w:p>
     <w:p>
       <w:pPr>
@@ -7014,58 +7001,8 @@
           <w:lang w:val="en-US"/>
         </w:rPr>
         <w:tab/>
-      </w:r>
-      <w:proofErr w:type="spellStart"/>
-      <w:r>
-        <w:rPr>
-          <w:rFonts w:ascii="Courier New" w:hAnsi="Courier New" w:cs="Courier New"/>
-          <w:sz w:val="18"/>
-          <w:szCs w:val="18"/>
-          <w:lang w:val="en-US"/>
-        </w:rPr>
-        <w:t>src</w:t>
-      </w:r>
-      <w:proofErr w:type="spellEnd"/>
-      <w:r>
-        <w:rPr>
-          <w:rFonts w:ascii="Courier New" w:hAnsi="Courier New" w:cs="Courier New"/>
-          <w:sz w:val="18"/>
-          <w:szCs w:val="18"/>
-          <w:lang w:val="en-US"/>
-        </w:rPr>
-        <w:t>/main/</w:t>
-      </w:r>
-      <w:proofErr w:type="spellStart"/>
-      <w:r>
-        <w:rPr>
-          <w:rFonts w:ascii="Courier New" w:hAnsi="Courier New" w:cs="Courier New"/>
-          <w:sz w:val="18"/>
-          <w:szCs w:val="18"/>
-          <w:lang w:val="en-US"/>
-        </w:rPr>
-        <w:t>cpp</w:t>
-      </w:r>
-      <w:proofErr w:type="spellEnd"/>
-      <w:r>
-        <w:rPr>
-          <w:rFonts w:ascii="Courier New" w:hAnsi="Courier New" w:cs="Courier New"/>
-          <w:sz w:val="18"/>
-          <w:szCs w:val="18"/>
-          <w:lang w:val="en-US"/>
-        </w:rPr>
-        <w:t>/</w:t>
-      </w:r>
-      <w:proofErr w:type="spellStart"/>
-      <w:r>
-        <w:rPr>
-          <w:rFonts w:ascii="Courier New" w:hAnsi="Courier New" w:cs="Courier New"/>
-          <w:sz w:val="18"/>
-          <w:szCs w:val="18"/>
-          <w:lang w:val="en-US"/>
-        </w:rPr>
-        <w:t>core_initialize.c</w:t>
-      </w:r>
-      <w:proofErr w:type="spellEnd"/>
+        <w:t>src/main/cpp/core_initialize.c</w:t>
+      </w:r>
     </w:p>
     <w:p>
       <w:pPr>
@@ -7089,58 +7026,8 @@
           <w:lang w:val="en-US"/>
         </w:rPr>
         <w:tab/>
-      </w:r>
-      <w:proofErr w:type="spellStart"/>
-      <w:r>
-        <w:rPr>
-          <w:rFonts w:ascii="Courier New" w:hAnsi="Courier New" w:cs="Courier New"/>
-          <w:sz w:val="18"/>
-          <w:szCs w:val="18"/>
-          <w:lang w:val="en-US"/>
-        </w:rPr>
-        <w:t>src</w:t>
-      </w:r>
-      <w:proofErr w:type="spellEnd"/>
-      <w:r>
-        <w:rPr>
-          <w:rFonts w:ascii="Courier New" w:hAnsi="Courier New" w:cs="Courier New"/>
-          <w:sz w:val="18"/>
-          <w:szCs w:val="18"/>
-          <w:lang w:val="en-US"/>
-        </w:rPr>
-        <w:t>/main/</w:t>
-      </w:r>
-      <w:proofErr w:type="spellStart"/>
-      <w:r>
-        <w:rPr>
-          <w:rFonts w:ascii="Courier New" w:hAnsi="Courier New" w:cs="Courier New"/>
-          <w:sz w:val="18"/>
-          <w:szCs w:val="18"/>
-          <w:lang w:val="en-US"/>
-        </w:rPr>
-        <w:t>cpp</w:t>
-      </w:r>
-      <w:proofErr w:type="spellEnd"/>
-      <w:r>
-        <w:rPr>
-          <w:rFonts w:ascii="Courier New" w:hAnsi="Courier New" w:cs="Courier New"/>
-          <w:sz w:val="18"/>
-          <w:szCs w:val="18"/>
-          <w:lang w:val="en-US"/>
-        </w:rPr>
-        <w:t>/</w:t>
-      </w:r>
-      <w:proofErr w:type="spellStart"/>
-      <w:r>
-        <w:rPr>
-          <w:rFonts w:ascii="Courier New" w:hAnsi="Courier New" w:cs="Courier New"/>
-          <w:sz w:val="18"/>
-          <w:szCs w:val="18"/>
-          <w:lang w:val="en-US"/>
-        </w:rPr>
-        <w:t>core_terminate.c</w:t>
-      </w:r>
-      <w:proofErr w:type="spellEnd"/>
+        <w:t>src/main/cpp/core_terminate.c</w:t>
+      </w:r>
     </w:p>
     <w:p>
       <w:pPr>
@@ -7164,58 +7051,8 @@
           <w:lang w:val="en-US"/>
         </w:rPr>
         <w:tab/>
-      </w:r>
-      <w:proofErr w:type="spellStart"/>
-      <w:r>
-        <w:rPr>
-          <w:rFonts w:ascii="Courier New" w:hAnsi="Courier New" w:cs="Courier New"/>
-          <w:sz w:val="18"/>
-          <w:szCs w:val="18"/>
-          <w:lang w:val="en-US"/>
-        </w:rPr>
-        <w:t>src</w:t>
-      </w:r>
-      <w:proofErr w:type="spellEnd"/>
-      <w:r>
-        <w:rPr>
-          <w:rFonts w:ascii="Courier New" w:hAnsi="Courier New" w:cs="Courier New"/>
-          <w:sz w:val="18"/>
-          <w:szCs w:val="18"/>
-          <w:lang w:val="en-US"/>
-        </w:rPr>
-        <w:t>/main/</w:t>
-      </w:r>
-      <w:proofErr w:type="spellStart"/>
-      <w:r>
-        <w:rPr>
-          <w:rFonts w:ascii="Courier New" w:hAnsi="Courier New" w:cs="Courier New"/>
-          <w:sz w:val="18"/>
-          <w:szCs w:val="18"/>
-          <w:lang w:val="en-US"/>
-        </w:rPr>
-        <w:t>cpp</w:t>
-      </w:r>
-      <w:proofErr w:type="spellEnd"/>
-      <w:r>
-        <w:rPr>
-          <w:rFonts w:ascii="Courier New" w:hAnsi="Courier New" w:cs="Courier New"/>
-          <w:sz w:val="18"/>
-          <w:szCs w:val="18"/>
-          <w:lang w:val="en-US"/>
-        </w:rPr>
-        <w:t>/</w:t>
-      </w:r>
-      <w:proofErr w:type="spellStart"/>
-      <w:r>
-        <w:rPr>
-          <w:rFonts w:ascii="Courier New" w:hAnsi="Courier New" w:cs="Courier New"/>
-          <w:sz w:val="18"/>
-          <w:szCs w:val="18"/>
-          <w:lang w:val="en-US"/>
-        </w:rPr>
-        <w:t>rtGetInf.c</w:t>
-      </w:r>
-      <w:proofErr w:type="spellEnd"/>
+        <w:t>src/main/cpp/rtGetInf.c</w:t>
+      </w:r>
     </w:p>
     <w:p>
       <w:pPr>
@@ -7239,58 +7076,8 @@
           <w:lang w:val="en-US"/>
         </w:rPr>
         <w:tab/>
-      </w:r>
-      <w:proofErr w:type="spellStart"/>
-      <w:r>
-        <w:rPr>
-          <w:rFonts w:ascii="Courier New" w:hAnsi="Courier New" w:cs="Courier New"/>
-          <w:sz w:val="18"/>
-          <w:szCs w:val="18"/>
-          <w:lang w:val="en-US"/>
-        </w:rPr>
-        <w:t>src</w:t>
-      </w:r>
-      <w:proofErr w:type="spellEnd"/>
-      <w:r>
-        <w:rPr>
-          <w:rFonts w:ascii="Courier New" w:hAnsi="Courier New" w:cs="Courier New"/>
-          <w:sz w:val="18"/>
-          <w:szCs w:val="18"/>
-          <w:lang w:val="en-US"/>
-        </w:rPr>
-        <w:t>/main/</w:t>
-      </w:r>
-      <w:proofErr w:type="spellStart"/>
-      <w:r>
-        <w:rPr>
-          <w:rFonts w:ascii="Courier New" w:hAnsi="Courier New" w:cs="Courier New"/>
-          <w:sz w:val="18"/>
-          <w:szCs w:val="18"/>
-          <w:lang w:val="en-US"/>
-        </w:rPr>
-        <w:t>cpp</w:t>
-      </w:r>
-      <w:proofErr w:type="spellEnd"/>
-      <w:r>
-        <w:rPr>
-          <w:rFonts w:ascii="Courier New" w:hAnsi="Courier New" w:cs="Courier New"/>
-          <w:sz w:val="18"/>
-          <w:szCs w:val="18"/>
-          <w:lang w:val="en-US"/>
-        </w:rPr>
-        <w:t>/</w:t>
-      </w:r>
-      <w:proofErr w:type="spellStart"/>
-      <w:r>
-        <w:rPr>
-          <w:rFonts w:ascii="Courier New" w:hAnsi="Courier New" w:cs="Courier New"/>
-          <w:sz w:val="18"/>
-          <w:szCs w:val="18"/>
-          <w:lang w:val="en-US"/>
-        </w:rPr>
-        <w:t>rtGetNaN.c</w:t>
-      </w:r>
-      <w:proofErr w:type="spellEnd"/>
+        <w:t>src/main/cpp/rtGetNaN.c</w:t>
+      </w:r>
     </w:p>
     <w:p>
       <w:pPr>
@@ -7314,58 +7101,8 @@
           <w:lang w:val="en-US"/>
         </w:rPr>
         <w:tab/>
-      </w:r>
-      <w:proofErr w:type="spellStart"/>
-      <w:r>
-        <w:rPr>
-          <w:rFonts w:ascii="Courier New" w:hAnsi="Courier New" w:cs="Courier New"/>
-          <w:sz w:val="18"/>
-          <w:szCs w:val="18"/>
-          <w:lang w:val="en-US"/>
-        </w:rPr>
-        <w:t>src</w:t>
-      </w:r>
-      <w:proofErr w:type="spellEnd"/>
-      <w:r>
-        <w:rPr>
-          <w:rFonts w:ascii="Courier New" w:hAnsi="Courier New" w:cs="Courier New"/>
-          <w:sz w:val="18"/>
-          <w:szCs w:val="18"/>
-          <w:lang w:val="en-US"/>
-        </w:rPr>
-        <w:t>/main/</w:t>
-      </w:r>
-      <w:proofErr w:type="spellStart"/>
-      <w:r>
-        <w:rPr>
-          <w:rFonts w:ascii="Courier New" w:hAnsi="Courier New" w:cs="Courier New"/>
-          <w:sz w:val="18"/>
-          <w:szCs w:val="18"/>
-          <w:lang w:val="en-US"/>
-        </w:rPr>
-        <w:t>cpp</w:t>
-      </w:r>
-      <w:proofErr w:type="spellEnd"/>
-      <w:r>
-        <w:rPr>
-          <w:rFonts w:ascii="Courier New" w:hAnsi="Courier New" w:cs="Courier New"/>
-          <w:sz w:val="18"/>
-          <w:szCs w:val="18"/>
-          <w:lang w:val="en-US"/>
-        </w:rPr>
-        <w:t>/</w:t>
-      </w:r>
-      <w:proofErr w:type="spellStart"/>
-      <w:r>
-        <w:rPr>
-          <w:rFonts w:ascii="Courier New" w:hAnsi="Courier New" w:cs="Courier New"/>
-          <w:sz w:val="18"/>
-          <w:szCs w:val="18"/>
-          <w:lang w:val="en-US"/>
-        </w:rPr>
-        <w:t>rt_nonfinite.c</w:t>
-      </w:r>
-      <w:proofErr w:type="spellEnd"/>
+        <w:t>src/main/cpp/rt_nonfinite.c</w:t>
+      </w:r>
     </w:p>
     <w:p>
       <w:pPr>
@@ -7389,46 +7126,7 @@
           <w:lang w:val="en-US"/>
         </w:rPr>
         <w:tab/>
-      </w:r>
-      <w:proofErr w:type="spellStart"/>
-      <w:r>
-        <w:rPr>
-          <w:rFonts w:ascii="Courier New" w:hAnsi="Courier New" w:cs="Courier New"/>
-          <w:sz w:val="18"/>
-          <w:szCs w:val="18"/>
-          <w:lang w:val="en-US"/>
-        </w:rPr>
-        <w:t>src</w:t>
-      </w:r>
-      <w:proofErr w:type="spellEnd"/>
-      <w:r>
-        <w:rPr>
-          <w:rFonts w:ascii="Courier New" w:hAnsi="Courier New" w:cs="Courier New"/>
-          <w:sz w:val="18"/>
-          <w:szCs w:val="18"/>
-          <w:lang w:val="en-US"/>
-        </w:rPr>
-        <w:t>/main/</w:t>
-      </w:r>
-      <w:proofErr w:type="spellStart"/>
-      <w:r>
-        <w:rPr>
-          <w:rFonts w:ascii="Courier New" w:hAnsi="Courier New" w:cs="Courier New"/>
-          <w:sz w:val="18"/>
-          <w:szCs w:val="18"/>
-          <w:lang w:val="en-US"/>
-        </w:rPr>
-        <w:t>cpp</w:t>
-      </w:r>
-      <w:proofErr w:type="spellEnd"/>
-      <w:r>
-        <w:rPr>
-          <w:rFonts w:ascii="Courier New" w:hAnsi="Courier New" w:cs="Courier New"/>
-          <w:sz w:val="18"/>
-          <w:szCs w:val="18"/>
-          <w:lang w:val="en-US"/>
-        </w:rPr>
-        <w:t>/native-lib.cpp</w:t>
+        <w:t>src/main/cpp/native-lib.cpp</w:t>
       </w:r>
     </w:p>
     <w:p>
@@ -7516,58 +7214,8 @@
           <w:lang w:val="en-US"/>
         </w:rPr>
         <w:tab/>
-      </w:r>
-      <w:proofErr w:type="spellStart"/>
-      <w:r>
-        <w:rPr>
-          <w:rFonts w:ascii="Courier New" w:hAnsi="Courier New" w:cs="Courier New"/>
-          <w:sz w:val="18"/>
-          <w:szCs w:val="18"/>
-          <w:lang w:val="en-US"/>
-        </w:rPr>
-        <w:t>src</w:t>
-      </w:r>
-      <w:proofErr w:type="spellEnd"/>
-      <w:r>
-        <w:rPr>
-          <w:rFonts w:ascii="Courier New" w:hAnsi="Courier New" w:cs="Courier New"/>
-          <w:sz w:val="18"/>
-          <w:szCs w:val="18"/>
-          <w:lang w:val="en-US"/>
-        </w:rPr>
-        <w:t>/main/</w:t>
-      </w:r>
-      <w:proofErr w:type="spellStart"/>
-      <w:r>
-        <w:rPr>
-          <w:rFonts w:ascii="Courier New" w:hAnsi="Courier New" w:cs="Courier New"/>
-          <w:sz w:val="18"/>
-          <w:szCs w:val="18"/>
-          <w:lang w:val="en-US"/>
-        </w:rPr>
-        <w:t>cpp</w:t>
-      </w:r>
-      <w:proofErr w:type="spellEnd"/>
-      <w:r>
-        <w:rPr>
-          <w:rFonts w:ascii="Courier New" w:hAnsi="Courier New" w:cs="Courier New"/>
-          <w:sz w:val="18"/>
-          <w:szCs w:val="18"/>
-          <w:lang w:val="en-US"/>
-        </w:rPr>
-        <w:t>/</w:t>
-      </w:r>
-      <w:proofErr w:type="spellStart"/>
-      <w:r>
-        <w:rPr>
-          <w:rFonts w:ascii="Courier New" w:hAnsi="Courier New" w:cs="Courier New"/>
-          <w:sz w:val="18"/>
-          <w:szCs w:val="18"/>
-          <w:lang w:val="en-US"/>
-        </w:rPr>
-        <w:t>core.h</w:t>
-      </w:r>
-      <w:proofErr w:type="spellEnd"/>
+        <w:t>src/main/cpp/core.h</w:t>
+      </w:r>
     </w:p>
     <w:p>
       <w:pPr>
@@ -7591,58 +7239,8 @@
           <w:lang w:val="en-US"/>
         </w:rPr>
         <w:tab/>
-      </w:r>
-      <w:proofErr w:type="spellStart"/>
-      <w:r>
-        <w:rPr>
-          <w:rFonts w:ascii="Courier New" w:hAnsi="Courier New" w:cs="Courier New"/>
-          <w:sz w:val="18"/>
-          <w:szCs w:val="18"/>
-          <w:lang w:val="en-US"/>
-        </w:rPr>
-        <w:t>src</w:t>
-      </w:r>
-      <w:proofErr w:type="spellEnd"/>
-      <w:r>
-        <w:rPr>
-          <w:rFonts w:ascii="Courier New" w:hAnsi="Courier New" w:cs="Courier New"/>
-          <w:sz w:val="18"/>
-          <w:szCs w:val="18"/>
-          <w:lang w:val="en-US"/>
-        </w:rPr>
-        <w:t>/main/</w:t>
-      </w:r>
-      <w:proofErr w:type="spellStart"/>
-      <w:r>
-        <w:rPr>
-          <w:rFonts w:ascii="Courier New" w:hAnsi="Courier New" w:cs="Courier New"/>
-          <w:sz w:val="18"/>
-          <w:szCs w:val="18"/>
-          <w:lang w:val="en-US"/>
-        </w:rPr>
-        <w:t>cpp</w:t>
-      </w:r>
-      <w:proofErr w:type="spellEnd"/>
-      <w:r>
-        <w:rPr>
-          <w:rFonts w:ascii="Courier New" w:hAnsi="Courier New" w:cs="Courier New"/>
-          <w:sz w:val="18"/>
-          <w:szCs w:val="18"/>
-          <w:lang w:val="en-US"/>
-        </w:rPr>
-        <w:t>/</w:t>
-      </w:r>
-      <w:proofErr w:type="spellStart"/>
-      <w:r>
-        <w:rPr>
-          <w:rFonts w:ascii="Courier New" w:hAnsi="Courier New" w:cs="Courier New"/>
-          <w:sz w:val="18"/>
-          <w:szCs w:val="18"/>
-          <w:lang w:val="en-US"/>
-        </w:rPr>
-        <w:t>core_initialize.h</w:t>
-      </w:r>
-      <w:proofErr w:type="spellEnd"/>
+        <w:t>src/main/cpp/core_initialize.h</w:t>
+      </w:r>
     </w:p>
     <w:p>
       <w:pPr>
@@ -7666,58 +7264,8 @@
           <w:lang w:val="en-US"/>
         </w:rPr>
         <w:tab/>
-      </w:r>
-      <w:proofErr w:type="spellStart"/>
-      <w:r>
-        <w:rPr>
-          <w:rFonts w:ascii="Courier New" w:hAnsi="Courier New" w:cs="Courier New"/>
-          <w:sz w:val="18"/>
-          <w:szCs w:val="18"/>
-          <w:lang w:val="en-US"/>
-        </w:rPr>
-        <w:t>src</w:t>
-      </w:r>
-      <w:proofErr w:type="spellEnd"/>
-      <w:r>
-        <w:rPr>
-          <w:rFonts w:ascii="Courier New" w:hAnsi="Courier New" w:cs="Courier New"/>
-          <w:sz w:val="18"/>
-          <w:szCs w:val="18"/>
-          <w:lang w:val="en-US"/>
-        </w:rPr>
-        <w:t>/main/</w:t>
-      </w:r>
-      <w:proofErr w:type="spellStart"/>
-      <w:r>
-        <w:rPr>
-          <w:rFonts w:ascii="Courier New" w:hAnsi="Courier New" w:cs="Courier New"/>
-          <w:sz w:val="18"/>
-          <w:szCs w:val="18"/>
-          <w:lang w:val="en-US"/>
-        </w:rPr>
-        <w:t>cpp</w:t>
-      </w:r>
-      <w:proofErr w:type="spellEnd"/>
-      <w:r>
-        <w:rPr>
-          <w:rFonts w:ascii="Courier New" w:hAnsi="Courier New" w:cs="Courier New"/>
-          <w:sz w:val="18"/>
-          <w:szCs w:val="18"/>
-          <w:lang w:val="en-US"/>
-        </w:rPr>
-        <w:t>/</w:t>
-      </w:r>
-      <w:proofErr w:type="spellStart"/>
-      <w:r>
-        <w:rPr>
-          <w:rFonts w:ascii="Courier New" w:hAnsi="Courier New" w:cs="Courier New"/>
-          <w:sz w:val="18"/>
-          <w:szCs w:val="18"/>
-          <w:lang w:val="en-US"/>
-        </w:rPr>
-        <w:t>core_types.h</w:t>
-      </w:r>
-      <w:proofErr w:type="spellEnd"/>
+        <w:t>src/main/cpp/core_types.h</w:t>
+      </w:r>
     </w:p>
     <w:p>
       <w:pPr>
@@ -7741,58 +7289,8 @@
           <w:lang w:val="en-US"/>
         </w:rPr>
         <w:tab/>
-      </w:r>
-      <w:proofErr w:type="spellStart"/>
-      <w:r>
-        <w:rPr>
-          <w:rFonts w:ascii="Courier New" w:hAnsi="Courier New" w:cs="Courier New"/>
-          <w:sz w:val="18"/>
-          <w:szCs w:val="18"/>
-          <w:lang w:val="en-US"/>
-        </w:rPr>
-        <w:t>src</w:t>
-      </w:r>
-      <w:proofErr w:type="spellEnd"/>
-      <w:r>
-        <w:rPr>
-          <w:rFonts w:ascii="Courier New" w:hAnsi="Courier New" w:cs="Courier New"/>
-          <w:sz w:val="18"/>
-          <w:szCs w:val="18"/>
-          <w:lang w:val="en-US"/>
-        </w:rPr>
-        <w:t>/main/</w:t>
-      </w:r>
-      <w:proofErr w:type="spellStart"/>
-      <w:r>
-        <w:rPr>
-          <w:rFonts w:ascii="Courier New" w:hAnsi="Courier New" w:cs="Courier New"/>
-          <w:sz w:val="18"/>
-          <w:szCs w:val="18"/>
-          <w:lang w:val="en-US"/>
-        </w:rPr>
-        <w:t>cpp</w:t>
-      </w:r>
-      <w:proofErr w:type="spellEnd"/>
-      <w:r>
-        <w:rPr>
-          <w:rFonts w:ascii="Courier New" w:hAnsi="Courier New" w:cs="Courier New"/>
-          <w:sz w:val="18"/>
-          <w:szCs w:val="18"/>
-          <w:lang w:val="en-US"/>
-        </w:rPr>
-        <w:t>/</w:t>
-      </w:r>
-      <w:proofErr w:type="spellStart"/>
-      <w:r>
-        <w:rPr>
-          <w:rFonts w:ascii="Courier New" w:hAnsi="Courier New" w:cs="Courier New"/>
-          <w:sz w:val="18"/>
-          <w:szCs w:val="18"/>
-          <w:lang w:val="en-US"/>
-        </w:rPr>
-        <w:t>core_terminate.h</w:t>
-      </w:r>
-      <w:proofErr w:type="spellEnd"/>
+        <w:t>src/main/cpp/core_terminate.h</w:t>
+      </w:r>
     </w:p>
     <w:p>
       <w:pPr>
@@ -7815,60 +7313,9 @@
           <w:szCs w:val="18"/>
           <w:lang w:val="en-US"/>
         </w:rPr>
-        <w:lastRenderedPageBreak/>
         <w:tab/>
-      </w:r>
-      <w:proofErr w:type="spellStart"/>
-      <w:r>
-        <w:rPr>
-          <w:rFonts w:ascii="Courier New" w:hAnsi="Courier New" w:cs="Courier New"/>
-          <w:sz w:val="18"/>
-          <w:szCs w:val="18"/>
-          <w:lang w:val="en-US"/>
-        </w:rPr>
-        <w:t>src</w:t>
-      </w:r>
-      <w:proofErr w:type="spellEnd"/>
-      <w:r>
-        <w:rPr>
-          <w:rFonts w:ascii="Courier New" w:hAnsi="Courier New" w:cs="Courier New"/>
-          <w:sz w:val="18"/>
-          <w:szCs w:val="18"/>
-          <w:lang w:val="en-US"/>
-        </w:rPr>
-        <w:t>/main/</w:t>
-      </w:r>
-      <w:proofErr w:type="spellStart"/>
-      <w:r>
-        <w:rPr>
-          <w:rFonts w:ascii="Courier New" w:hAnsi="Courier New" w:cs="Courier New"/>
-          <w:sz w:val="18"/>
-          <w:szCs w:val="18"/>
-          <w:lang w:val="en-US"/>
-        </w:rPr>
-        <w:t>cpp</w:t>
-      </w:r>
-      <w:proofErr w:type="spellEnd"/>
-      <w:r>
-        <w:rPr>
-          <w:rFonts w:ascii="Courier New" w:hAnsi="Courier New" w:cs="Courier New"/>
-          <w:sz w:val="18"/>
-          <w:szCs w:val="18"/>
-          <w:lang w:val="en-US"/>
-        </w:rPr>
-        <w:t>/</w:t>
-      </w:r>
-      <w:proofErr w:type="spellStart"/>
-      <w:r>
-        <w:rPr>
-          <w:rFonts w:ascii="Courier New" w:hAnsi="Courier New" w:cs="Courier New"/>
-          <w:sz w:val="18"/>
-          <w:szCs w:val="18"/>
-          <w:lang w:val="en-US"/>
-        </w:rPr>
-        <w:t>rtGetInf.h</w:t>
-      </w:r>
-      <w:proofErr w:type="spellEnd"/>
+        <w:t>src/main/cpp/rtGetInf.h</w:t>
+      </w:r>
     </w:p>
     <w:p>
       <w:pPr>
@@ -7892,58 +7339,8 @@
           <w:lang w:val="en-US"/>
         </w:rPr>
         <w:tab/>
-      </w:r>
-      <w:proofErr w:type="spellStart"/>
-      <w:r>
-        <w:rPr>
-          <w:rFonts w:ascii="Courier New" w:hAnsi="Courier New" w:cs="Courier New"/>
-          <w:sz w:val="18"/>
-          <w:szCs w:val="18"/>
-          <w:lang w:val="en-US"/>
-        </w:rPr>
-        <w:t>src</w:t>
-      </w:r>
-      <w:proofErr w:type="spellEnd"/>
-      <w:r>
-        <w:rPr>
-          <w:rFonts w:ascii="Courier New" w:hAnsi="Courier New" w:cs="Courier New"/>
-          <w:sz w:val="18"/>
-          <w:szCs w:val="18"/>
-          <w:lang w:val="en-US"/>
-        </w:rPr>
-        <w:t>/main/</w:t>
-      </w:r>
-      <w:proofErr w:type="spellStart"/>
-      <w:r>
-        <w:rPr>
-          <w:rFonts w:ascii="Courier New" w:hAnsi="Courier New" w:cs="Courier New"/>
-          <w:sz w:val="18"/>
-          <w:szCs w:val="18"/>
-          <w:lang w:val="en-US"/>
-        </w:rPr>
-        <w:t>cpp</w:t>
-      </w:r>
-      <w:proofErr w:type="spellEnd"/>
-      <w:r>
-        <w:rPr>
-          <w:rFonts w:ascii="Courier New" w:hAnsi="Courier New" w:cs="Courier New"/>
-          <w:sz w:val="18"/>
-          <w:szCs w:val="18"/>
-          <w:lang w:val="en-US"/>
-        </w:rPr>
-        <w:t>/</w:t>
-      </w:r>
-      <w:proofErr w:type="spellStart"/>
-      <w:r>
-        <w:rPr>
-          <w:rFonts w:ascii="Courier New" w:hAnsi="Courier New" w:cs="Courier New"/>
-          <w:sz w:val="18"/>
-          <w:szCs w:val="18"/>
-          <w:lang w:val="en-US"/>
-        </w:rPr>
-        <w:t>rt_nonfinite.h</w:t>
-      </w:r>
-      <w:proofErr w:type="spellEnd"/>
+        <w:t>src/main/cpp/rt_nonfinite.h</w:t>
+      </w:r>
     </w:p>
     <w:p>
       <w:pPr>
@@ -7967,58 +7364,8 @@
           <w:lang w:val="en-US"/>
         </w:rPr>
         <w:tab/>
-      </w:r>
-      <w:proofErr w:type="spellStart"/>
-      <w:r>
-        <w:rPr>
-          <w:rFonts w:ascii="Courier New" w:hAnsi="Courier New" w:cs="Courier New"/>
-          <w:sz w:val="18"/>
-          <w:szCs w:val="18"/>
-          <w:lang w:val="en-US"/>
-        </w:rPr>
-        <w:t>src</w:t>
-      </w:r>
-      <w:proofErr w:type="spellEnd"/>
-      <w:r>
-        <w:rPr>
-          <w:rFonts w:ascii="Courier New" w:hAnsi="Courier New" w:cs="Courier New"/>
-          <w:sz w:val="18"/>
-          <w:szCs w:val="18"/>
-          <w:lang w:val="en-US"/>
-        </w:rPr>
-        <w:t>/main/</w:t>
-      </w:r>
-      <w:proofErr w:type="spellStart"/>
-      <w:r>
-        <w:rPr>
-          <w:rFonts w:ascii="Courier New" w:hAnsi="Courier New" w:cs="Courier New"/>
-          <w:sz w:val="18"/>
-          <w:szCs w:val="18"/>
-          <w:lang w:val="en-US"/>
-        </w:rPr>
-        <w:t>cpp</w:t>
-      </w:r>
-      <w:proofErr w:type="spellEnd"/>
-      <w:r>
-        <w:rPr>
-          <w:rFonts w:ascii="Courier New" w:hAnsi="Courier New" w:cs="Courier New"/>
-          <w:sz w:val="18"/>
-          <w:szCs w:val="18"/>
-          <w:lang w:val="en-US"/>
-        </w:rPr>
-        <w:t>/</w:t>
-      </w:r>
-      <w:proofErr w:type="spellStart"/>
-      <w:r>
-        <w:rPr>
-          <w:rFonts w:ascii="Courier New" w:hAnsi="Courier New" w:cs="Courier New"/>
-          <w:sz w:val="18"/>
-          <w:szCs w:val="18"/>
-          <w:lang w:val="en-US"/>
-        </w:rPr>
-        <w:t>rtGetNaN.h</w:t>
-      </w:r>
-      <w:proofErr w:type="spellEnd"/>
+        <w:t>src/main/cpp/rtGetNaN.h</w:t>
+      </w:r>
     </w:p>
     <w:p>
       <w:pPr>
@@ -8042,58 +7389,8 @@
           <w:lang w:val="en-US"/>
         </w:rPr>
         <w:tab/>
-      </w:r>
-      <w:proofErr w:type="spellStart"/>
-      <w:r>
-        <w:rPr>
-          <w:rFonts w:ascii="Courier New" w:hAnsi="Courier New" w:cs="Courier New"/>
-          <w:sz w:val="18"/>
-          <w:szCs w:val="18"/>
-          <w:lang w:val="en-US"/>
-        </w:rPr>
-        <w:t>src</w:t>
-      </w:r>
-      <w:proofErr w:type="spellEnd"/>
-      <w:r>
-        <w:rPr>
-          <w:rFonts w:ascii="Courier New" w:hAnsi="Courier New" w:cs="Courier New"/>
-          <w:sz w:val="18"/>
-          <w:szCs w:val="18"/>
-          <w:lang w:val="en-US"/>
-        </w:rPr>
-        <w:t>/main/</w:t>
-      </w:r>
-      <w:proofErr w:type="spellStart"/>
-      <w:r>
-        <w:rPr>
-          <w:rFonts w:ascii="Courier New" w:hAnsi="Courier New" w:cs="Courier New"/>
-          <w:sz w:val="18"/>
-          <w:szCs w:val="18"/>
-          <w:lang w:val="en-US"/>
-        </w:rPr>
-        <w:t>cpp</w:t>
-      </w:r>
-      <w:proofErr w:type="spellEnd"/>
-      <w:r>
-        <w:rPr>
-          <w:rFonts w:ascii="Courier New" w:hAnsi="Courier New" w:cs="Courier New"/>
-          <w:sz w:val="18"/>
-          <w:szCs w:val="18"/>
-          <w:lang w:val="en-US"/>
-        </w:rPr>
-        <w:t>/</w:t>
-      </w:r>
-      <w:proofErr w:type="spellStart"/>
-      <w:r>
-        <w:rPr>
-          <w:rFonts w:ascii="Courier New" w:hAnsi="Courier New" w:cs="Courier New"/>
-          <w:sz w:val="18"/>
-          <w:szCs w:val="18"/>
-          <w:lang w:val="en-US"/>
-        </w:rPr>
-        <w:t>rtwtypes.h</w:t>
-      </w:r>
-      <w:proofErr w:type="spellEnd"/>
+        <w:t>src/main/cpp/rtwtypes.h</w:t>
+      </w:r>
     </w:p>
     <w:p>
       <w:pPr>
@@ -8164,45 +7461,14 @@
           <w:lang w:val="en-US"/>
         </w:rPr>
       </w:pPr>
-      <w:proofErr w:type="spellStart"/>
-      <w:r>
-        <w:rPr>
-          <w:rFonts w:ascii="Courier New" w:hAnsi="Courier New" w:cs="Courier New"/>
-          <w:sz w:val="18"/>
-          <w:szCs w:val="18"/>
-          <w:lang w:val="en-US"/>
-        </w:rPr>
-        <w:t>add_</w:t>
-      </w:r>
-      <w:proofErr w:type="gramStart"/>
-      <w:r>
-        <w:rPr>
-          <w:rFonts w:ascii="Courier New" w:hAnsi="Courier New" w:cs="Courier New"/>
-          <w:sz w:val="18"/>
-          <w:szCs w:val="18"/>
-          <w:lang w:val="en-US"/>
-        </w:rPr>
-        <w:t>library</w:t>
-      </w:r>
-      <w:proofErr w:type="spellEnd"/>
-      <w:r>
-        <w:rPr>
-          <w:rFonts w:ascii="Courier New" w:hAnsi="Courier New" w:cs="Courier New"/>
-          <w:sz w:val="18"/>
-          <w:szCs w:val="18"/>
-          <w:lang w:val="en-US"/>
-        </w:rPr>
-        <w:t>( native</w:t>
-      </w:r>
-      <w:proofErr w:type="gramEnd"/>
-      <w:r>
-        <w:rPr>
-          <w:rFonts w:ascii="Courier New" w:hAnsi="Courier New" w:cs="Courier New"/>
-          <w:sz w:val="18"/>
-          <w:szCs w:val="18"/>
-          <w:lang w:val="en-US"/>
-        </w:rPr>
-        <w:t>-lib SHARED ${INC} ${SRC})</w:t>
+      <w:r>
+        <w:rPr>
+          <w:rFonts w:ascii="Courier New" w:hAnsi="Courier New" w:cs="Courier New"/>
+          <w:sz w:val="18"/>
+          <w:szCs w:val="18"/>
+          <w:lang w:val="en-US"/>
+        </w:rPr>
+        <w:t>add_library( native-lib SHARED ${INC} ${SRC})</w:t>
       </w:r>
     </w:p>
     <w:p>
@@ -8234,45 +7500,14 @@
           <w:lang w:val="en-US"/>
         </w:rPr>
       </w:pPr>
-      <w:proofErr w:type="spellStart"/>
-      <w:r>
-        <w:rPr>
-          <w:rFonts w:ascii="Courier New" w:hAnsi="Courier New" w:cs="Courier New"/>
-          <w:sz w:val="18"/>
-          <w:szCs w:val="18"/>
-          <w:lang w:val="en-US"/>
-        </w:rPr>
-        <w:t>find_</w:t>
-      </w:r>
-      <w:proofErr w:type="gramStart"/>
-      <w:r>
-        <w:rPr>
-          <w:rFonts w:ascii="Courier New" w:hAnsi="Courier New" w:cs="Courier New"/>
-          <w:sz w:val="18"/>
-          <w:szCs w:val="18"/>
-          <w:lang w:val="en-US"/>
-        </w:rPr>
-        <w:t>library</w:t>
-      </w:r>
-      <w:proofErr w:type="spellEnd"/>
-      <w:r>
-        <w:rPr>
-          <w:rFonts w:ascii="Courier New" w:hAnsi="Courier New" w:cs="Courier New"/>
-          <w:sz w:val="18"/>
-          <w:szCs w:val="18"/>
-          <w:lang w:val="en-US"/>
-        </w:rPr>
-        <w:t>(</w:t>
-      </w:r>
-      <w:proofErr w:type="gramEnd"/>
-      <w:r>
-        <w:rPr>
-          <w:rFonts w:ascii="Courier New" w:hAnsi="Courier New" w:cs="Courier New"/>
-          <w:sz w:val="18"/>
-          <w:szCs w:val="18"/>
-          <w:lang w:val="en-US"/>
-        </w:rPr>
-        <w:t>log-lib</w:t>
+      <w:r>
+        <w:rPr>
+          <w:rFonts w:ascii="Courier New" w:hAnsi="Courier New" w:cs="Courier New"/>
+          <w:sz w:val="18"/>
+          <w:szCs w:val="18"/>
+          <w:lang w:val="en-US"/>
+        </w:rPr>
+        <w:t>find_library(log-lib</w:t>
       </w:r>
       <w:r>
         <w:rPr>
@@ -8322,45 +7557,14 @@
           <w:lang w:val="en-US"/>
         </w:rPr>
       </w:pPr>
-      <w:proofErr w:type="spellStart"/>
-      <w:r>
-        <w:rPr>
-          <w:rFonts w:ascii="Courier New" w:hAnsi="Courier New" w:cs="Courier New"/>
-          <w:sz w:val="18"/>
-          <w:szCs w:val="18"/>
-          <w:lang w:val="en-US"/>
-        </w:rPr>
-        <w:t>target_link_</w:t>
-      </w:r>
-      <w:proofErr w:type="gramStart"/>
-      <w:r>
-        <w:rPr>
-          <w:rFonts w:ascii="Courier New" w:hAnsi="Courier New" w:cs="Courier New"/>
-          <w:sz w:val="18"/>
-          <w:szCs w:val="18"/>
-          <w:lang w:val="en-US"/>
-        </w:rPr>
-        <w:t>libraries</w:t>
-      </w:r>
-      <w:proofErr w:type="spellEnd"/>
-      <w:r>
-        <w:rPr>
-          <w:rFonts w:ascii="Courier New" w:hAnsi="Courier New" w:cs="Courier New"/>
-          <w:sz w:val="18"/>
-          <w:szCs w:val="18"/>
-          <w:lang w:val="en-US"/>
-        </w:rPr>
-        <w:t>(</w:t>
-      </w:r>
-      <w:proofErr w:type="gramEnd"/>
-      <w:r>
-        <w:rPr>
-          <w:rFonts w:ascii="Courier New" w:hAnsi="Courier New" w:cs="Courier New"/>
-          <w:sz w:val="18"/>
-          <w:szCs w:val="18"/>
-          <w:lang w:val="en-US"/>
-        </w:rPr>
-        <w:t>native-lib</w:t>
+      <w:r>
+        <w:rPr>
+          <w:rFonts w:ascii="Courier New" w:hAnsi="Courier New" w:cs="Courier New"/>
+          <w:sz w:val="18"/>
+          <w:szCs w:val="18"/>
+          <w:lang w:val="en-US"/>
+        </w:rPr>
+        <w:t>target_link_libraries(native-lib</w:t>
       </w:r>
       <w:r>
         <w:rPr>
@@ -8411,23 +7615,7 @@
           <w:rFonts w:cstheme="minorHAnsi"/>
           <w:lang w:val="en-US"/>
         </w:rPr>
-        <w:t>Now we can to include “</w:t>
-      </w:r>
-      <w:proofErr w:type="spellStart"/>
-      <w:r>
-        <w:rPr>
-          <w:rFonts w:cstheme="minorHAnsi"/>
-          <w:lang w:val="en-US"/>
-        </w:rPr>
-        <w:t>core.h</w:t>
-      </w:r>
-      <w:proofErr w:type="spellEnd"/>
-      <w:r>
-        <w:rPr>
-          <w:rFonts w:cstheme="minorHAnsi"/>
-          <w:lang w:val="en-US"/>
-        </w:rPr>
-        <w:t>” and use the core-method declared.</w:t>
+        <w:t>Now we can to include “core.h” and use the core-method declared.</w:t>
       </w:r>
       <w:r>
         <w:rPr>
@@ -8456,7 +7644,7 @@
           <w:lang w:val="en-US"/>
         </w:rPr>
       </w:pPr>
-      <w:bookmarkStart w:id="5" w:name="_Toc512536137"/>
+      <w:bookmarkStart w:id="5" w:name="_Toc516253588"/>
       <w:r>
         <w:rPr>
           <w:lang w:val="en-US"/>
@@ -8473,6 +7661,7 @@
     </w:p>
     <w:p>
       <w:pPr>
+        <w:jc w:val="both"/>
         <w:rPr>
           <w:rFonts w:cstheme="minorHAnsi"/>
           <w:lang w:val="en-US"/>
@@ -8488,6 +7677,7 @@
     </w:p>
     <w:p>
       <w:pPr>
+        <w:jc w:val="both"/>
         <w:rPr>
           <w:rFonts w:cstheme="minorHAnsi"/>
           <w:lang w:val="en-US"/>
@@ -8498,81 +7688,49 @@
           <w:rFonts w:cstheme="minorHAnsi"/>
           <w:lang w:val="en-US"/>
         </w:rPr>
-        <w:t xml:space="preserve">Assuming the package name for our application is called </w:t>
-      </w:r>
-      <w:proofErr w:type="spellStart"/>
+        <w:t>Assuming the package name for our application is called com.example.app. Also</w:t>
+      </w:r>
       <w:r>
         <w:rPr>
           <w:rFonts w:cstheme="minorHAnsi"/>
           <w:lang w:val="en-US"/>
         </w:rPr>
-        <w:t>com.example.app</w:t>
-      </w:r>
-      <w:proofErr w:type="spellEnd"/>
+        <w:t>,</w:t>
+      </w:r>
       <w:r>
         <w:rPr>
           <w:rFonts w:cstheme="minorHAnsi"/>
           <w:lang w:val="en-US"/>
         </w:rPr>
-        <w:t>. Also</w:t>
+        <w:t xml:space="preserve"> this package contains a class Baz. </w:t>
       </w:r>
       <w:r>
         <w:rPr>
           <w:rFonts w:cstheme="minorHAnsi"/>
           <w:lang w:val="en-US"/>
         </w:rPr>
-        <w:t>,</w:t>
+        <w:t>First, we need to load our shiny library inside the class. N</w:t>
       </w:r>
       <w:r>
         <w:rPr>
           <w:rFonts w:cstheme="minorHAnsi"/>
           <w:lang w:val="en-US"/>
         </w:rPr>
-        <w:t xml:space="preserve"> this package contains a class Baz. </w:t>
+        <w:t>ow</w:t>
       </w:r>
       <w:r>
         <w:rPr>
           <w:rFonts w:cstheme="minorHAnsi"/>
           <w:lang w:val="en-US"/>
         </w:rPr>
-        <w:t>First, we need to load our shiny library inside the class. N</w:t>
+        <w:t>, we</w:t>
       </w:r>
       <w:r>
         <w:rPr>
           <w:rFonts w:cstheme="minorHAnsi"/>
           <w:lang w:val="en-US"/>
         </w:rPr>
-        <w:t>ow</w:t>
-      </w:r>
-      <w:r>
-        <w:rPr>
-          <w:rFonts w:cstheme="minorHAnsi"/>
-          <w:lang w:val="en-US"/>
-        </w:rPr>
-        <w:t>, we</w:t>
-      </w:r>
-      <w:r>
-        <w:rPr>
-          <w:rFonts w:cstheme="minorHAnsi"/>
-          <w:lang w:val="en-US"/>
-        </w:rPr>
-        <w:t xml:space="preserve"> can link a method </w:t>
-      </w:r>
-      <w:proofErr w:type="spellStart"/>
-      <w:r>
-        <w:rPr>
-          <w:rFonts w:cstheme="minorHAnsi"/>
-          <w:lang w:val="en-US"/>
-        </w:rPr>
-        <w:t>testMethod</w:t>
-      </w:r>
-      <w:proofErr w:type="spellEnd"/>
-      <w:r>
-        <w:rPr>
-          <w:rFonts w:cstheme="minorHAnsi"/>
-          <w:lang w:val="en-US"/>
-        </w:rPr>
-        <w:t xml:space="preserve"> located in Baz to a native method in the library</w:t>
+        <w:t xml:space="preserve"> can link a method testMethod located in Baz to a native method in the library</w:t>
       </w:r>
       <w:r>
         <w:rPr>
@@ -8598,27 +7756,7 @@
           <w:szCs w:val="18"/>
           <w:lang w:val="en-US"/>
         </w:rPr>
-        <w:t xml:space="preserve">package </w:t>
-      </w:r>
-      <w:proofErr w:type="spellStart"/>
-      <w:r>
-        <w:rPr>
-          <w:rFonts w:ascii="Courier New" w:hAnsi="Courier New" w:cs="Courier New"/>
-          <w:sz w:val="18"/>
-          <w:szCs w:val="18"/>
-          <w:lang w:val="en-US"/>
-        </w:rPr>
-        <w:t>com.example.app</w:t>
-      </w:r>
-      <w:proofErr w:type="spellEnd"/>
-      <w:r>
-        <w:rPr>
-          <w:rFonts w:ascii="Courier New" w:hAnsi="Courier New" w:cs="Courier New"/>
-          <w:sz w:val="18"/>
-          <w:szCs w:val="18"/>
-          <w:lang w:val="en-US"/>
-        </w:rPr>
-        <w:t>;</w:t>
+        <w:t>package com.example.app;</w:t>
       </w:r>
       <w:r>
         <w:rPr>
@@ -8685,25 +7823,14 @@
         <w:br/>
         <w:t xml:space="preserve">          </w:t>
       </w:r>
-      <w:proofErr w:type="spellStart"/>
-      <w:r>
-        <w:rPr>
-          <w:rFonts w:ascii="Courier New" w:hAnsi="Courier New" w:cs="Courier New"/>
-          <w:sz w:val="18"/>
-          <w:szCs w:val="18"/>
-          <w:lang w:val="en-US"/>
-        </w:rPr>
-        <w:t>System.loadLibrary</w:t>
-      </w:r>
-      <w:proofErr w:type="spellEnd"/>
-      <w:r>
-        <w:rPr>
-          <w:rFonts w:ascii="Courier New" w:hAnsi="Courier New" w:cs="Courier New"/>
-          <w:sz w:val="18"/>
-          <w:szCs w:val="18"/>
-          <w:lang w:val="en-US"/>
-        </w:rPr>
-        <w:t>("native-lib");</w:t>
+      <w:r>
+        <w:rPr>
+          <w:rFonts w:ascii="Courier New" w:hAnsi="Courier New" w:cs="Courier New"/>
+          <w:sz w:val="18"/>
+          <w:szCs w:val="18"/>
+          <w:lang w:val="en-US"/>
+        </w:rPr>
+        <w:t>System.loadLibrary("native-lib");</w:t>
       </w:r>
       <w:r>
         <w:rPr>
@@ -8741,27 +7868,7 @@
           <w:lang w:val="en-US"/>
         </w:rPr>
         <w:tab/>
-        <w:t xml:space="preserve">public </w:t>
-      </w:r>
-      <w:proofErr w:type="gramStart"/>
-      <w:r>
-        <w:rPr>
-          <w:rFonts w:ascii="Courier New" w:hAnsi="Courier New" w:cs="Courier New"/>
-          <w:sz w:val="18"/>
-          <w:szCs w:val="18"/>
-          <w:lang w:val="en-US"/>
-        </w:rPr>
-        <w:t>Baz(</w:t>
-      </w:r>
-      <w:proofErr w:type="gramEnd"/>
-      <w:r>
-        <w:rPr>
-          <w:rFonts w:ascii="Courier New" w:hAnsi="Courier New" w:cs="Courier New"/>
-          <w:sz w:val="18"/>
-          <w:szCs w:val="18"/>
-          <w:lang w:val="en-US"/>
-        </w:rPr>
-        <w:t>) {};</w:t>
+        <w:t>public Baz() {};</w:t>
       </w:r>
       <w:r>
         <w:rPr>
@@ -8780,27 +7887,7 @@
           <w:lang w:val="en-US"/>
         </w:rPr>
         <w:tab/>
-        <w:t xml:space="preserve">public native void </w:t>
-      </w:r>
-      <w:proofErr w:type="spellStart"/>
-      <w:r>
-        <w:rPr>
-          <w:rFonts w:ascii="Courier New" w:hAnsi="Courier New" w:cs="Courier New"/>
-          <w:sz w:val="18"/>
-          <w:szCs w:val="18"/>
-          <w:lang w:val="en-US"/>
-        </w:rPr>
-        <w:t>doSomething</w:t>
-      </w:r>
-      <w:proofErr w:type="spellEnd"/>
-      <w:r>
-        <w:rPr>
-          <w:rFonts w:ascii="Courier New" w:hAnsi="Courier New" w:cs="Courier New"/>
-          <w:sz w:val="18"/>
-          <w:szCs w:val="18"/>
-          <w:lang w:val="en-US"/>
-        </w:rPr>
-        <w:t>(); // This is a method located the lib</w:t>
+        <w:t>public native void doSomething(); // This is a method located the lib</w:t>
       </w:r>
       <w:r>
         <w:rPr>
@@ -8854,27 +7941,7 @@
           <w:szCs w:val="18"/>
           <w:lang w:val="en-US"/>
         </w:rPr>
-        <w:t>#include &lt;</w:t>
-      </w:r>
-      <w:proofErr w:type="spellStart"/>
-      <w:r>
-        <w:rPr>
-          <w:rFonts w:ascii="Courier New" w:hAnsi="Courier New" w:cs="Courier New"/>
-          <w:sz w:val="18"/>
-          <w:szCs w:val="18"/>
-          <w:lang w:val="en-US"/>
-        </w:rPr>
-        <w:t>jni.h</w:t>
-      </w:r>
-      <w:proofErr w:type="spellEnd"/>
-      <w:r>
-        <w:rPr>
-          <w:rFonts w:ascii="Courier New" w:hAnsi="Courier New" w:cs="Courier New"/>
-          <w:sz w:val="18"/>
-          <w:szCs w:val="18"/>
-          <w:lang w:val="en-US"/>
-        </w:rPr>
-        <w:t>&gt;</w:t>
+        <w:t>#include &lt;jni.h&gt;</w:t>
       </w:r>
       <w:r>
         <w:rPr>
@@ -8902,6 +7969,7 @@
           <w:szCs w:val="18"/>
           <w:lang w:val="en-US"/>
         </w:rPr>
+        <w:lastRenderedPageBreak/>
         <w:t>extern "C" JNIEXPORT void JNICALL</w:t>
       </w:r>
       <w:r>
@@ -8913,76 +7981,14 @@
         </w:rPr>
         <w:br/>
       </w:r>
-      <w:proofErr w:type="spellStart"/>
-      <w:r>
-        <w:rPr>
-          <w:rFonts w:ascii="Courier New" w:hAnsi="Courier New" w:cs="Courier New"/>
-          <w:sz w:val="18"/>
-          <w:szCs w:val="18"/>
-          <w:lang w:val="en-US"/>
-        </w:rPr>
-        <w:t>Java_com_example_app_baz_</w:t>
-      </w:r>
-      <w:proofErr w:type="gramStart"/>
-      <w:r>
-        <w:rPr>
-          <w:rFonts w:ascii="Courier New" w:hAnsi="Courier New" w:cs="Courier New"/>
-          <w:sz w:val="18"/>
-          <w:szCs w:val="18"/>
-          <w:lang w:val="en-US"/>
-        </w:rPr>
-        <w:t>doSomething</w:t>
-      </w:r>
-      <w:proofErr w:type="spellEnd"/>
-      <w:r>
-        <w:rPr>
-          <w:rFonts w:ascii="Courier New" w:hAnsi="Courier New" w:cs="Courier New"/>
-          <w:sz w:val="18"/>
-          <w:szCs w:val="18"/>
-          <w:lang w:val="en-US"/>
-        </w:rPr>
-        <w:t>(</w:t>
-      </w:r>
-      <w:proofErr w:type="spellStart"/>
-      <w:proofErr w:type="gramEnd"/>
-      <w:r>
-        <w:rPr>
-          <w:rFonts w:ascii="Courier New" w:hAnsi="Courier New" w:cs="Courier New"/>
-          <w:sz w:val="18"/>
-          <w:szCs w:val="18"/>
-          <w:lang w:val="en-US"/>
-        </w:rPr>
-        <w:t>JNIEnv</w:t>
-      </w:r>
-      <w:proofErr w:type="spellEnd"/>
-      <w:r>
-        <w:rPr>
-          <w:rFonts w:ascii="Courier New" w:hAnsi="Courier New" w:cs="Courier New"/>
-          <w:sz w:val="18"/>
-          <w:szCs w:val="18"/>
-          <w:lang w:val="en-US"/>
-        </w:rPr>
-        <w:t xml:space="preserve"> *env, </w:t>
-      </w:r>
-      <w:proofErr w:type="spellStart"/>
-      <w:r>
-        <w:rPr>
-          <w:rFonts w:ascii="Courier New" w:hAnsi="Courier New" w:cs="Courier New"/>
-          <w:sz w:val="18"/>
-          <w:szCs w:val="18"/>
-          <w:lang w:val="en-US"/>
-        </w:rPr>
-        <w:t>jobject</w:t>
-      </w:r>
-      <w:proofErr w:type="spellEnd"/>
-      <w:r>
-        <w:rPr>
-          <w:rFonts w:ascii="Courier New" w:hAnsi="Courier New" w:cs="Courier New"/>
-          <w:sz w:val="18"/>
-          <w:szCs w:val="18"/>
-          <w:lang w:val="en-US"/>
-        </w:rPr>
-        <w:t xml:space="preserve"> instance)</w:t>
+      <w:r>
+        <w:rPr>
+          <w:rFonts w:ascii="Courier New" w:hAnsi="Courier New" w:cs="Courier New"/>
+          <w:sz w:val="18"/>
+          <w:szCs w:val="18"/>
+          <w:lang w:val="en-US"/>
+        </w:rPr>
+        <w:t>Java_com_example_app_baz_doSomething(JNIEnv *env, jobject instance)</w:t>
       </w:r>
       <w:r>
         <w:rPr>
@@ -9060,6 +8066,7 @@
     </w:p>
     <w:p>
       <w:pPr>
+        <w:jc w:val="both"/>
         <w:rPr>
           <w:rFonts w:cstheme="minorHAnsi"/>
           <w:lang w:val="en-US"/>
@@ -9070,39 +8077,14 @@
           <w:rFonts w:cstheme="minorHAnsi"/>
           <w:lang w:val="en-US"/>
         </w:rPr>
-        <w:t xml:space="preserve">For passing native data such as a double array you need to convert them to objects Java can work with. Let’s say we want to return a double </w:t>
-      </w:r>
-      <w:proofErr w:type="gramStart"/>
+        <w:t xml:space="preserve">For passing native data such as a double array you need to convert them to objects Java can work with. Let’s say we want to return a double output[] to our Java class. The </w:t>
+      </w:r>
       <w:r>
         <w:rPr>
           <w:rFonts w:cstheme="minorHAnsi"/>
           <w:lang w:val="en-US"/>
         </w:rPr>
-        <w:t>output[</w:t>
-      </w:r>
-      <w:proofErr w:type="gramEnd"/>
-      <w:r>
-        <w:rPr>
-          <w:rFonts w:cstheme="minorHAnsi"/>
-          <w:lang w:val="en-US"/>
-        </w:rPr>
-        <w:t xml:space="preserve">] to our Java class. The </w:t>
-      </w:r>
-      <w:proofErr w:type="spellStart"/>
-      <w:r>
-        <w:rPr>
-          <w:rFonts w:cstheme="minorHAnsi"/>
-          <w:lang w:val="en-US"/>
-        </w:rPr>
-        <w:t>c++</w:t>
-      </w:r>
-      <w:proofErr w:type="spellEnd"/>
-      <w:r>
-        <w:rPr>
-          <w:rFonts w:cstheme="minorHAnsi"/>
-          <w:lang w:val="en-US"/>
-        </w:rPr>
-        <w:t xml:space="preserve"> method </w:t>
+        <w:t xml:space="preserve">c++ method </w:t>
       </w:r>
       <w:r>
         <w:rPr>
@@ -9130,7 +8112,6 @@
         </w:rPr>
         <w:t xml:space="preserve">extern "C" JNIEXPORT </w:t>
       </w:r>
-      <w:proofErr w:type="spellStart"/>
       <w:r>
         <w:rPr>
           <w:rFonts w:ascii="Courier New" w:hAnsi="Courier New" w:cs="Courier New"/>
@@ -9140,7 +8121,6 @@
         </w:rPr>
         <w:t>jdoublearray</w:t>
       </w:r>
-      <w:proofErr w:type="spellEnd"/>
       <w:r>
         <w:rPr>
           <w:rFonts w:ascii="Courier New" w:hAnsi="Courier New" w:cs="Courier New"/>
@@ -9159,7 +8139,6 @@
         </w:rPr>
         <w:br/>
       </w:r>
-      <w:proofErr w:type="spellStart"/>
       <w:r>
         <w:rPr>
           <w:rFonts w:ascii="Courier New" w:hAnsi="Courier New" w:cs="Courier New"/>
@@ -9169,7 +8148,6 @@
         </w:rPr>
         <w:t>Java_com_example_app_baz_</w:t>
       </w:r>
-      <w:proofErr w:type="gramStart"/>
       <w:r>
         <w:rPr>
           <w:rFonts w:ascii="Courier New" w:hAnsi="Courier New" w:cs="Courier New"/>
@@ -9188,56 +8166,14 @@
         </w:rPr>
         <w:t>Output</w:t>
       </w:r>
-      <w:proofErr w:type="spellEnd"/>
-      <w:r>
-        <w:rPr>
-          <w:rFonts w:ascii="Courier New" w:hAnsi="Courier New" w:cs="Courier New"/>
-          <w:sz w:val="18"/>
-          <w:szCs w:val="18"/>
-          <w:lang w:val="en-US"/>
-        </w:rPr>
-        <w:t>(</w:t>
-      </w:r>
-      <w:proofErr w:type="spellStart"/>
-      <w:proofErr w:type="gramEnd"/>
-      <w:r>
-        <w:rPr>
-          <w:rFonts w:ascii="Courier New" w:hAnsi="Courier New" w:cs="Courier New"/>
-          <w:sz w:val="18"/>
-          <w:szCs w:val="18"/>
-          <w:lang w:val="en-US"/>
-        </w:rPr>
-        <w:t>JNIEnv</w:t>
-      </w:r>
-      <w:proofErr w:type="spellEnd"/>
-      <w:r>
-        <w:rPr>
-          <w:rFonts w:ascii="Courier New" w:hAnsi="Courier New" w:cs="Courier New"/>
-          <w:sz w:val="18"/>
-          <w:szCs w:val="18"/>
-          <w:lang w:val="en-US"/>
-        </w:rPr>
-        <w:t xml:space="preserve"> *env, </w:t>
-      </w:r>
-      <w:proofErr w:type="spellStart"/>
-      <w:r>
-        <w:rPr>
-          <w:rFonts w:ascii="Courier New" w:hAnsi="Courier New" w:cs="Courier New"/>
-          <w:sz w:val="18"/>
-          <w:szCs w:val="18"/>
-          <w:lang w:val="en-US"/>
-        </w:rPr>
-        <w:t>jobject</w:t>
-      </w:r>
-      <w:proofErr w:type="spellEnd"/>
-      <w:r>
-        <w:rPr>
-          <w:rFonts w:ascii="Courier New" w:hAnsi="Courier New" w:cs="Courier New"/>
-          <w:sz w:val="18"/>
-          <w:szCs w:val="18"/>
-          <w:lang w:val="en-US"/>
-        </w:rPr>
-        <w:t xml:space="preserve"> instance)</w:t>
+      <w:r>
+        <w:rPr>
+          <w:rFonts w:ascii="Courier New" w:hAnsi="Courier New" w:cs="Courier New"/>
+          <w:sz w:val="18"/>
+          <w:szCs w:val="18"/>
+          <w:lang w:val="en-US"/>
+        </w:rPr>
+        <w:t>(JNIEnv *env, jobject instance)</w:t>
       </w:r>
       <w:r>
         <w:rPr>
@@ -9285,27 +8221,7 @@
           <w:lang w:val="en-US"/>
         </w:rPr>
         <w:br/>
-        <w:t xml:space="preserve">double </w:t>
-      </w:r>
-      <w:proofErr w:type="spellStart"/>
-      <w:r>
-        <w:rPr>
-          <w:rFonts w:ascii="Courier New" w:hAnsi="Courier New" w:cs="Courier New"/>
-          <w:sz w:val="18"/>
-          <w:szCs w:val="18"/>
-          <w:lang w:val="en-US"/>
-        </w:rPr>
-        <w:t>cppDoubleArray</w:t>
-      </w:r>
-      <w:proofErr w:type="spellEnd"/>
-      <w:r>
-        <w:rPr>
-          <w:rFonts w:ascii="Courier New" w:hAnsi="Courier New" w:cs="Courier New"/>
-          <w:sz w:val="18"/>
-          <w:szCs w:val="18"/>
-          <w:lang w:val="en-US"/>
-        </w:rPr>
-        <w:t>[size] = {1.0};</w:t>
+        <w:t>double cppDoubleArray[size] = {1.0};</w:t>
       </w:r>
       <w:r>
         <w:rPr>
@@ -9315,26 +8231,7 @@
           <w:lang w:val="en-US"/>
         </w:rPr>
         <w:br/>
-      </w:r>
-      <w:proofErr w:type="spellStart"/>
-      <w:r>
-        <w:rPr>
-          <w:rFonts w:ascii="Courier New" w:hAnsi="Courier New" w:cs="Courier New"/>
-          <w:sz w:val="18"/>
-          <w:szCs w:val="18"/>
-          <w:lang w:val="en-US"/>
-        </w:rPr>
-        <w:t>jdoubleArray</w:t>
-      </w:r>
-      <w:proofErr w:type="spellEnd"/>
-      <w:r>
-        <w:rPr>
-          <w:rFonts w:ascii="Courier New" w:hAnsi="Courier New" w:cs="Courier New"/>
-          <w:sz w:val="18"/>
-          <w:szCs w:val="18"/>
-          <w:lang w:val="en-US"/>
-        </w:rPr>
-        <w:t xml:space="preserve"> out;</w:t>
+        <w:t>jdoubleArray out;</w:t>
       </w:r>
       <w:r>
         <w:rPr>
@@ -9344,27 +8241,7 @@
           <w:lang w:val="en-US"/>
         </w:rPr>
         <w:br/>
-        <w:t>out = env-&gt;</w:t>
-      </w:r>
-      <w:proofErr w:type="spellStart"/>
-      <w:r>
-        <w:rPr>
-          <w:rFonts w:ascii="Courier New" w:hAnsi="Courier New" w:cs="Courier New"/>
-          <w:sz w:val="18"/>
-          <w:szCs w:val="18"/>
-          <w:lang w:val="en-US"/>
-        </w:rPr>
-        <w:t>NewDoubleArray</w:t>
-      </w:r>
-      <w:proofErr w:type="spellEnd"/>
-      <w:r>
-        <w:rPr>
-          <w:rFonts w:ascii="Courier New" w:hAnsi="Courier New" w:cs="Courier New"/>
-          <w:sz w:val="18"/>
-          <w:szCs w:val="18"/>
-          <w:lang w:val="en-US"/>
-        </w:rPr>
-        <w:t>(size);</w:t>
+        <w:t>out = env-&gt;NewDoubleArray(size);</w:t>
       </w:r>
       <w:r>
         <w:rPr>
@@ -9374,49 +8251,7 @@
           <w:lang w:val="en-US"/>
         </w:rPr>
         <w:br/>
-        <w:t>env-&gt;</w:t>
-      </w:r>
-      <w:proofErr w:type="spellStart"/>
-      <w:proofErr w:type="gramStart"/>
-      <w:r>
-        <w:rPr>
-          <w:rFonts w:ascii="Courier New" w:hAnsi="Courier New" w:cs="Courier New"/>
-          <w:sz w:val="18"/>
-          <w:szCs w:val="18"/>
-          <w:lang w:val="en-US"/>
-        </w:rPr>
-        <w:t>SetDoubleArrayRegion</w:t>
-      </w:r>
-      <w:proofErr w:type="spellEnd"/>
-      <w:r>
-        <w:rPr>
-          <w:rFonts w:ascii="Courier New" w:hAnsi="Courier New" w:cs="Courier New"/>
-          <w:sz w:val="18"/>
-          <w:szCs w:val="18"/>
-          <w:lang w:val="en-US"/>
-        </w:rPr>
-        <w:t>(</w:t>
-      </w:r>
-      <w:proofErr w:type="spellStart"/>
-      <w:proofErr w:type="gramEnd"/>
-      <w:r>
-        <w:rPr>
-          <w:rFonts w:ascii="Courier New" w:hAnsi="Courier New" w:cs="Courier New"/>
-          <w:sz w:val="18"/>
-          <w:szCs w:val="18"/>
-          <w:lang w:val="en-US"/>
-        </w:rPr>
-        <w:t>cppDoubleArray</w:t>
-      </w:r>
-      <w:proofErr w:type="spellEnd"/>
-      <w:r>
-        <w:rPr>
-          <w:rFonts w:ascii="Courier New" w:hAnsi="Courier New" w:cs="Courier New"/>
-          <w:sz w:val="18"/>
-          <w:szCs w:val="18"/>
-          <w:lang w:val="en-US"/>
-        </w:rPr>
-        <w:t>, 0, size, out);</w:t>
+        <w:t>env-&gt;SetDoubleArrayRegion(cppDoubleArray, 0, size, out);</w:t>
       </w:r>
     </w:p>
     <w:p>
@@ -9508,25 +8343,14 @@
         </w:rPr>
         <w:t xml:space="preserve">public native </w:t>
       </w:r>
-      <w:proofErr w:type="gramStart"/>
-      <w:r>
-        <w:rPr>
-          <w:rFonts w:ascii="Courier New" w:hAnsi="Courier New" w:cs="Courier New"/>
-          <w:sz w:val="18"/>
-          <w:szCs w:val="18"/>
-          <w:lang w:val="en-US"/>
-        </w:rPr>
-        <w:t>double[</w:t>
-      </w:r>
-      <w:proofErr w:type="gramEnd"/>
-      <w:r>
-        <w:rPr>
-          <w:rFonts w:ascii="Courier New" w:hAnsi="Courier New" w:cs="Courier New"/>
-          <w:sz w:val="18"/>
-          <w:szCs w:val="18"/>
-          <w:lang w:val="en-US"/>
-        </w:rPr>
-        <w:t>]</w:t>
+      <w:r>
+        <w:rPr>
+          <w:rFonts w:ascii="Courier New" w:hAnsi="Courier New" w:cs="Courier New"/>
+          <w:sz w:val="18"/>
+          <w:szCs w:val="18"/>
+          <w:lang w:val="en-US"/>
+        </w:rPr>
+        <w:t>double[]</w:t>
       </w:r>
       <w:r>
         <w:rPr>
@@ -9537,7 +8361,6 @@
         </w:rPr>
         <w:t xml:space="preserve"> </w:t>
       </w:r>
-      <w:proofErr w:type="spellStart"/>
       <w:r>
         <w:rPr>
           <w:rFonts w:ascii="Courier New" w:hAnsi="Courier New" w:cs="Courier New"/>
@@ -9556,7 +8379,6 @@
         </w:rPr>
         <w:t>Output</w:t>
       </w:r>
-      <w:proofErr w:type="spellEnd"/>
       <w:r>
         <w:rPr>
           <w:rFonts w:ascii="Courier New" w:hAnsi="Courier New" w:cs="Courier New"/>
@@ -9569,6 +8391,7 @@
     </w:p>
     <w:p>
       <w:pPr>
+        <w:jc w:val="both"/>
         <w:rPr>
           <w:rFonts w:cstheme="minorHAnsi"/>
           <w:lang w:val="en-US"/>
@@ -9579,7 +8402,6 @@
           <w:rFonts w:cstheme="minorHAnsi"/>
           <w:lang w:val="en-US"/>
         </w:rPr>
-        <w:lastRenderedPageBreak/>
         <w:br/>
       </w:r>
       <w:r>
@@ -10835,6 +9657,95 @@
     </w:lvl>
   </w:abstractNum>
   <w:abstractNum w:abstractNumId="7" w15:restartNumberingAfterBreak="0">
+    <w:nsid w:val="58B84D39"/>
+    <w:multiLevelType w:val="hybridMultilevel"/>
+    <w:tmpl w:val="8CBEE168"/>
+    <w:lvl w:ilvl="0" w:tplc="04070017">
+      <w:start w:val="1"/>
+      <w:numFmt w:val="lowerLetter"/>
+      <w:lvlText w:val="%1)"/>
+      <w:lvlJc w:val="left"/>
+      <w:pPr>
+        <w:ind w:left="720" w:hanging="360"/>
+      </w:pPr>
+      <w:rPr>
+        <w:rFonts w:hint="default"/>
+      </w:rPr>
+    </w:lvl>
+    <w:lvl w:ilvl="1" w:tplc="04070019" w:tentative="1">
+      <w:start w:val="1"/>
+      <w:numFmt w:val="lowerLetter"/>
+      <w:lvlText w:val="%2."/>
+      <w:lvlJc w:val="left"/>
+      <w:pPr>
+        <w:ind w:left="1440" w:hanging="360"/>
+      </w:pPr>
+    </w:lvl>
+    <w:lvl w:ilvl="2" w:tplc="0407001B" w:tentative="1">
+      <w:start w:val="1"/>
+      <w:numFmt w:val="lowerRoman"/>
+      <w:lvlText w:val="%3."/>
+      <w:lvlJc w:val="right"/>
+      <w:pPr>
+        <w:ind w:left="2160" w:hanging="180"/>
+      </w:pPr>
+    </w:lvl>
+    <w:lvl w:ilvl="3" w:tplc="0407000F" w:tentative="1">
+      <w:start w:val="1"/>
+      <w:numFmt w:val="decimal"/>
+      <w:lvlText w:val="%4."/>
+      <w:lvlJc w:val="left"/>
+      <w:pPr>
+        <w:ind w:left="2880" w:hanging="360"/>
+      </w:pPr>
+    </w:lvl>
+    <w:lvl w:ilvl="4" w:tplc="04070019" w:tentative="1">
+      <w:start w:val="1"/>
+      <w:numFmt w:val="lowerLetter"/>
+      <w:lvlText w:val="%5."/>
+      <w:lvlJc w:val="left"/>
+      <w:pPr>
+        <w:ind w:left="3600" w:hanging="360"/>
+      </w:pPr>
+    </w:lvl>
+    <w:lvl w:ilvl="5" w:tplc="0407001B" w:tentative="1">
+      <w:start w:val="1"/>
+      <w:numFmt w:val="lowerRoman"/>
+      <w:lvlText w:val="%6."/>
+      <w:lvlJc w:val="right"/>
+      <w:pPr>
+        <w:ind w:left="4320" w:hanging="180"/>
+      </w:pPr>
+    </w:lvl>
+    <w:lvl w:ilvl="6" w:tplc="0407000F" w:tentative="1">
+      <w:start w:val="1"/>
+      <w:numFmt w:val="decimal"/>
+      <w:lvlText w:val="%7."/>
+      <w:lvlJc w:val="left"/>
+      <w:pPr>
+        <w:ind w:left="5040" w:hanging="360"/>
+      </w:pPr>
+    </w:lvl>
+    <w:lvl w:ilvl="7" w:tplc="04070019" w:tentative="1">
+      <w:start w:val="1"/>
+      <w:numFmt w:val="lowerLetter"/>
+      <w:lvlText w:val="%8."/>
+      <w:lvlJc w:val="left"/>
+      <w:pPr>
+        <w:ind w:left="5760" w:hanging="360"/>
+      </w:pPr>
+    </w:lvl>
+    <w:lvl w:ilvl="8" w:tplc="0407001B" w:tentative="1">
+      <w:start w:val="1"/>
+      <w:numFmt w:val="lowerRoman"/>
+      <w:lvlText w:val="%9."/>
+      <w:lvlJc w:val="right"/>
+      <w:pPr>
+        <w:ind w:left="6480" w:hanging="180"/>
+      </w:pPr>
+    </w:lvl>
+  </w:abstractNum>
+  <w:abstractNum w:abstractNumId="8" w15:restartNumberingAfterBreak="0">
     <w:nsid w:val="5F297E32"/>
     <w:multiLevelType w:val="hybridMultilevel"/>
     <w:tmpl w:val="3B1C19D4"/>
@@ -10946,7 +9857,7 @@
       </w:rPr>
     </w:lvl>
   </w:abstractNum>
-  <w:abstractNum w:abstractNumId="8" w15:restartNumberingAfterBreak="0">
+  <w:abstractNum w:abstractNumId="9" w15:restartNumberingAfterBreak="0">
     <w:nsid w:val="69332011"/>
     <w:multiLevelType w:val="hybridMultilevel"/>
     <w:tmpl w:val="A7A4CA1A"/>
@@ -11035,7 +9946,7 @@
       </w:pPr>
     </w:lvl>
   </w:abstractNum>
-  <w:abstractNum w:abstractNumId="9" w15:restartNumberingAfterBreak="0">
+  <w:abstractNum w:abstractNumId="10" w15:restartNumberingAfterBreak="0">
     <w:nsid w:val="6C1654E7"/>
     <w:multiLevelType w:val="hybridMultilevel"/>
     <w:tmpl w:val="D3700558"/>
@@ -11121,7 +10032,7 @@
       </w:pPr>
     </w:lvl>
   </w:abstractNum>
-  <w:abstractNum w:abstractNumId="10" w15:restartNumberingAfterBreak="0">
+  <w:abstractNum w:abstractNumId="11" w15:restartNumberingAfterBreak="0">
     <w:nsid w:val="71947818"/>
     <w:multiLevelType w:val="hybridMultilevel"/>
     <w:tmpl w:val="27CAD71C"/>
@@ -11207,7 +10118,7 @@
       </w:pPr>
     </w:lvl>
   </w:abstractNum>
-  <w:abstractNum w:abstractNumId="11" w15:restartNumberingAfterBreak="0">
+  <w:abstractNum w:abstractNumId="12" w15:restartNumberingAfterBreak="0">
     <w:nsid w:val="7E696306"/>
     <w:multiLevelType w:val="hybridMultilevel"/>
     <w:tmpl w:val="3CC80EFA"/>
@@ -11303,22 +10214,22 @@
     <w:abstractNumId w:val="3"/>
   </w:num>
   <w:num w:numId="4">
-    <w:abstractNumId w:val="11"/>
+    <w:abstractNumId w:val="12"/>
   </w:num>
   <w:num w:numId="5">
     <w:abstractNumId w:val="5"/>
   </w:num>
   <w:num w:numId="6">
-    <w:abstractNumId w:val="7"/>
+    <w:abstractNumId w:val="8"/>
   </w:num>
   <w:num w:numId="7">
     <w:abstractNumId w:val="0"/>
   </w:num>
   <w:num w:numId="8">
-    <w:abstractNumId w:val="9"/>
+    <w:abstractNumId w:val="10"/>
   </w:num>
   <w:num w:numId="9">
-    <w:abstractNumId w:val="10"/>
+    <w:abstractNumId w:val="11"/>
   </w:num>
   <w:num w:numId="10">
     <w:abstractNumId w:val="6"/>
@@ -11327,7 +10238,10 @@
     <w:abstractNumId w:val="4"/>
   </w:num>
   <w:num w:numId="12">
-    <w:abstractNumId w:val="8"/>
+    <w:abstractNumId w:val="9"/>
+  </w:num>
+  <w:num w:numId="13">
+    <w:abstractNumId w:val="7"/>
   </w:num>
 </w:numbering>
 </file>
@@ -11729,7 +10643,7 @@
   <w:style w:type="paragraph" w:default="1" w:styleId="Standard">
     <w:name w:val="Normal"/>
     <w:qFormat/>
-    <w:rsid w:val="0002773B"/>
+    <w:rsid w:val="00A203F8"/>
   </w:style>
   <w:style w:type="paragraph" w:styleId="berschrift1">
     <w:name w:val="heading 1"/>
@@ -12318,7 +11232,7 @@
 </file>
 
 <file path=customXml/itemProps2.xml><?xml version="1.0" encoding="utf-8"?>
-<ds:datastoreItem xmlns:ds="http://schemas.openxmlformats.org/officeDocument/2006/customXml" ds:itemID="{91CA3537-17D0-44DD-B086-B5D6E22D2858}">
+<ds:datastoreItem xmlns:ds="http://schemas.openxmlformats.org/officeDocument/2006/customXml" ds:itemID="{E63F44BE-9C04-4B73-A47E-03723998A344}">
   <ds:schemaRefs>
     <ds:schemaRef ds:uri="http://schemas.openxmlformats.org/officeDocument/2006/bibliography"/>
   </ds:schemaRefs>

</xml_diff>